<commit_message>
Alteração do EveRemind-Plano de Projeto Genérico Scrum.
</commit_message>
<xml_diff>
--- a/Artefatos de Documentação/Processo Genérico/2-Gerencia de Projeto/Plano de Projeto Genérico - Scrum.docx
+++ b/Artefatos de Documentação/Processo Genérico/2-Gerencia de Projeto/Plano de Projeto Genérico - Scrum.docx
@@ -168,6 +168,15 @@
           <w:sz w:val="24"/>
           <w:szCs w:val="24"/>
         </w:rPr>
+        <w:tab/>
+      </w:r>
+      <w:r>
+        <w:rPr>
+          <w:rFonts w:ascii="Arial" w:hAnsi="Arial" w:cs="Arial"/>
+          <w:b/>
+          <w:sz w:val="24"/>
+          <w:szCs w:val="24"/>
+        </w:rPr>
         <w:t>1.1. Objetivos:</w:t>
       </w:r>
     </w:p>
@@ -216,6 +225,15 @@
           <w:sz w:val="24"/>
           <w:szCs w:val="24"/>
         </w:rPr>
+        <w:tab/>
+      </w:r>
+      <w:r>
+        <w:rPr>
+          <w:rFonts w:ascii="Arial" w:hAnsi="Arial" w:cs="Arial"/>
+          <w:b/>
+          <w:sz w:val="24"/>
+          <w:szCs w:val="24"/>
+        </w:rPr>
         <w:t xml:space="preserve">1.2 Referências </w:t>
       </w:r>
     </w:p>
@@ -264,6 +282,15 @@
           <w:sz w:val="24"/>
           <w:szCs w:val="24"/>
         </w:rPr>
+        <w:tab/>
+      </w:r>
+      <w:r>
+        <w:rPr>
+          <w:rFonts w:ascii="Arial" w:hAnsi="Arial" w:cs="Arial"/>
+          <w:b/>
+          <w:sz w:val="24"/>
+          <w:szCs w:val="24"/>
+        </w:rPr>
         <w:t>1.3 Definição do escopo</w:t>
       </w:r>
     </w:p>
@@ -330,140 +357,72 @@
           <w:sz w:val="24"/>
           <w:szCs w:val="24"/>
         </w:rPr>
-        <w:t>1.4 Metodologia de Desenvolvimento</w:t>
-      </w:r>
-    </w:p>
-    <w:p>
-      <w:pPr>
-        <w:rPr>
-          <w:rFonts w:ascii="Arial" w:hAnsi="Arial" w:cs="Arial"/>
-          <w:color w:val="4F81BD" w:themeColor="accent1"/>
-          <w:sz w:val="24"/>
-          <w:szCs w:val="24"/>
-        </w:rPr>
-      </w:pPr>
-      <w:r>
-        <w:rPr>
-          <w:rFonts w:ascii="Arial" w:hAnsi="Arial" w:cs="Arial"/>
-          <w:color w:val="4F81BD" w:themeColor="accent1"/>
-          <w:sz w:val="24"/>
-          <w:szCs w:val="24"/>
-        </w:rPr>
-        <w:t>&lt; D</w:t>
-      </w:r>
-      <w:r>
-        <w:rPr>
-          <w:rFonts w:ascii="Arial" w:hAnsi="Arial" w:cs="Arial"/>
-          <w:color w:val="4F81BD" w:themeColor="accent1"/>
-          <w:sz w:val="24"/>
-          <w:szCs w:val="24"/>
-        </w:rPr>
-        <w:t>escrição das atividades das disciplinas a serem executadas no projeto&gt;.</w:t>
-      </w:r>
-    </w:p>
-    <w:p>
-      <w:pPr>
-        <w:rPr>
-          <w:rFonts w:ascii="Arial" w:hAnsi="Arial" w:cs="Arial"/>
-          <w:sz w:val="24"/>
-          <w:szCs w:val="24"/>
-        </w:rPr>
-      </w:pPr>
-    </w:p>
-    <w:p>
-      <w:pPr>
-        <w:rPr>
-          <w:rFonts w:ascii="Arial" w:hAnsi="Arial" w:cs="Arial"/>
-          <w:b/>
-          <w:sz w:val="24"/>
-          <w:szCs w:val="24"/>
-        </w:rPr>
-      </w:pPr>
-      <w:r>
-        <w:rPr>
-          <w:rFonts w:ascii="Arial" w:hAnsi="Arial" w:cs="Arial"/>
-          <w:b/>
-          <w:sz w:val="24"/>
-          <w:szCs w:val="24"/>
-        </w:rPr>
-        <w:t>2. Cronograma e orçamento</w:t>
-      </w:r>
-    </w:p>
-    <w:p>
-      <w:pPr>
-        <w:rPr>
-          <w:rFonts w:ascii="Arial" w:hAnsi="Arial" w:cs="Arial"/>
-          <w:b/>
-          <w:sz w:val="24"/>
-          <w:szCs w:val="24"/>
-        </w:rPr>
-      </w:pPr>
-    </w:p>
-    <w:p>
-      <w:pPr>
-        <w:rPr>
-          <w:rFonts w:ascii="Arial" w:hAnsi="Arial" w:cs="Arial"/>
-          <w:b/>
-          <w:sz w:val="24"/>
-          <w:szCs w:val="24"/>
-        </w:rPr>
-      </w:pPr>
-      <w:r>
-        <w:rPr>
-          <w:rFonts w:ascii="Arial" w:hAnsi="Arial" w:cs="Arial"/>
-          <w:b/>
-          <w:sz w:val="24"/>
-          <w:szCs w:val="24"/>
-        </w:rPr>
-        <w:t>2.1 Cronograma</w:t>
-      </w:r>
-    </w:p>
-    <w:p>
-      <w:pPr>
-        <w:rPr>
-          <w:rFonts w:ascii="Arial" w:hAnsi="Arial" w:cs="Arial"/>
-          <w:color w:val="4F81BD" w:themeColor="accent1"/>
-          <w:sz w:val="24"/>
-          <w:szCs w:val="24"/>
-        </w:rPr>
-      </w:pPr>
-      <w:r>
-        <w:rPr>
-          <w:rFonts w:ascii="Arial" w:hAnsi="Arial" w:cs="Arial"/>
-          <w:color w:val="4F81BD" w:themeColor="accent1"/>
-          <w:sz w:val="24"/>
-          <w:szCs w:val="24"/>
-        </w:rPr>
-        <w:t>&lt;Anexo com definição das fases baseada no ciclo de vida escolhido para o desenvolvimento, e suas datas iniciais e finais&gt;.</w:t>
-      </w:r>
-    </w:p>
-    <w:p>
-      <w:pPr>
-        <w:rPr>
-          <w:rFonts w:ascii="Arial" w:hAnsi="Arial" w:cs="Arial"/>
-          <w:b/>
-          <w:sz w:val="24"/>
-          <w:szCs w:val="24"/>
-        </w:rPr>
-      </w:pPr>
-    </w:p>
-    <w:p>
-      <w:pPr>
-        <w:rPr>
-          <w:rFonts w:ascii="Arial" w:hAnsi="Arial" w:cs="Arial"/>
-          <w:b/>
-          <w:sz w:val="24"/>
-          <w:szCs w:val="24"/>
-        </w:rPr>
-      </w:pPr>
-      <w:r>
-        <w:rPr>
-          <w:rFonts w:ascii="Arial" w:hAnsi="Arial" w:cs="Arial"/>
-          <w:b/>
-          <w:sz w:val="24"/>
-          <w:szCs w:val="24"/>
-        </w:rPr>
-        <w:t xml:space="preserve">2.1.1 </w:t>
+        <w:t>2</w:t>
+      </w:r>
+      <w:r>
+        <w:rPr>
+          <w:rFonts w:ascii="Arial" w:hAnsi="Arial" w:cs="Arial"/>
+          <w:b/>
+          <w:sz w:val="24"/>
+          <w:szCs w:val="24"/>
+        </w:rPr>
+        <w:t xml:space="preserve"> </w:t>
+      </w:r>
+      <w:r>
+        <w:rPr>
+          <w:rFonts w:ascii="Arial" w:hAnsi="Arial" w:cs="Arial"/>
+          <w:b/>
+          <w:sz w:val="24"/>
+          <w:szCs w:val="24"/>
+        </w:rPr>
+        <w:t xml:space="preserve"> </w:t>
+      </w:r>
+      <w:r>
+        <w:rPr>
+          <w:rFonts w:ascii="Arial" w:hAnsi="Arial" w:cs="Arial"/>
+          <w:b/>
+          <w:sz w:val="24"/>
+          <w:szCs w:val="24"/>
+        </w:rPr>
+        <w:t>Metodologia de Desenvolvimento</w:t>
+      </w:r>
+    </w:p>
+    <w:p>
+      <w:pPr>
+        <w:rPr>
+          <w:rFonts w:ascii="Arial" w:hAnsi="Arial" w:cs="Arial"/>
+          <w:sz w:val="24"/>
+          <w:szCs w:val="24"/>
+        </w:rPr>
+      </w:pPr>
+    </w:p>
+    <w:p>
+      <w:pPr>
+        <w:rPr>
+          <w:rFonts w:ascii="Arial" w:hAnsi="Arial" w:cs="Arial"/>
+          <w:b/>
+          <w:sz w:val="24"/>
+          <w:szCs w:val="24"/>
+        </w:rPr>
+      </w:pPr>
+      <w:r>
+        <w:rPr>
+          <w:rFonts w:ascii="Arial" w:hAnsi="Arial" w:cs="Arial"/>
+          <w:b/>
+          <w:sz w:val="24"/>
+          <w:szCs w:val="24"/>
+          <w:lang w:val="en-US"/>
+        </w:rPr>
+        <w:tab/>
+      </w:r>
+      <w:r>
+        <w:rPr>
+          <w:rFonts w:ascii="Arial" w:hAnsi="Arial" w:cs="Arial"/>
+          <w:b/>
+          <w:sz w:val="24"/>
+          <w:szCs w:val="24"/>
+        </w:rPr>
+        <w:t xml:space="preserve">2.1 </w:t>
       </w:r>
       <w:proofErr w:type="spellStart"/>
       <w:r>
@@ -473,9 +432,1938 @@
           <w:sz w:val="24"/>
           <w:szCs w:val="24"/>
         </w:rPr>
-        <w:t>Sprints</w:t>
+        <w:t>Product</w:t>
       </w:r>
       <w:proofErr w:type="spellEnd"/>
+      <w:r>
+        <w:rPr>
+          <w:rFonts w:ascii="Arial" w:hAnsi="Arial" w:cs="Arial"/>
+          <w:b/>
+          <w:sz w:val="24"/>
+          <w:szCs w:val="24"/>
+        </w:rPr>
+        <w:t xml:space="preserve"> </w:t>
+      </w:r>
+      <w:proofErr w:type="spellStart"/>
+      <w:r>
+        <w:rPr>
+          <w:rFonts w:ascii="Arial" w:hAnsi="Arial" w:cs="Arial"/>
+          <w:b/>
+          <w:sz w:val="24"/>
+          <w:szCs w:val="24"/>
+        </w:rPr>
+        <w:t>Backlog</w:t>
+      </w:r>
+      <w:proofErr w:type="spellEnd"/>
+      <w:r>
+        <w:rPr>
+          <w:rFonts w:ascii="Arial" w:hAnsi="Arial" w:cs="Arial"/>
+          <w:b/>
+          <w:sz w:val="24"/>
+          <w:szCs w:val="24"/>
+        </w:rPr>
+        <w:br/>
+      </w:r>
+      <w:r>
+        <w:rPr>
+          <w:rFonts w:ascii="Arial" w:hAnsi="Arial" w:cs="Arial"/>
+          <w:color w:val="4F81BD" w:themeColor="accent1"/>
+          <w:sz w:val="24"/>
+          <w:szCs w:val="24"/>
+        </w:rPr>
+        <w:t>&lt;</w:t>
+      </w:r>
+      <w:r>
+        <w:rPr>
+          <w:rFonts w:ascii="Arial" w:hAnsi="Arial" w:cs="Arial"/>
+          <w:color w:val="4F81BD" w:themeColor="accent1"/>
+          <w:sz w:val="24"/>
+          <w:szCs w:val="24"/>
+        </w:rPr>
+        <w:t xml:space="preserve">Definir o </w:t>
+      </w:r>
+      <w:proofErr w:type="spellStart"/>
+      <w:r>
+        <w:rPr>
+          <w:rFonts w:ascii="Arial" w:hAnsi="Arial" w:cs="Arial"/>
+          <w:color w:val="4F81BD" w:themeColor="accent1"/>
+          <w:sz w:val="24"/>
+          <w:szCs w:val="24"/>
+        </w:rPr>
+        <w:t>Product</w:t>
+      </w:r>
+      <w:proofErr w:type="spellEnd"/>
+      <w:r>
+        <w:rPr>
+          <w:rFonts w:ascii="Arial" w:hAnsi="Arial" w:cs="Arial"/>
+          <w:color w:val="4F81BD" w:themeColor="accent1"/>
+          <w:sz w:val="24"/>
+          <w:szCs w:val="24"/>
+        </w:rPr>
+        <w:t xml:space="preserve"> </w:t>
+      </w:r>
+      <w:proofErr w:type="spellStart"/>
+      <w:r>
+        <w:rPr>
+          <w:rFonts w:ascii="Arial" w:hAnsi="Arial" w:cs="Arial"/>
+          <w:color w:val="4F81BD" w:themeColor="accent1"/>
+          <w:sz w:val="24"/>
+          <w:szCs w:val="24"/>
+        </w:rPr>
+        <w:t>Backlog</w:t>
+      </w:r>
+      <w:proofErr w:type="spellEnd"/>
+      <w:r>
+        <w:rPr>
+          <w:rFonts w:ascii="Arial" w:hAnsi="Arial" w:cs="Arial"/>
+          <w:color w:val="4F81BD" w:themeColor="accent1"/>
+          <w:sz w:val="24"/>
+          <w:szCs w:val="24"/>
+        </w:rPr>
+        <w:t xml:space="preserve"> do projeto&gt;</w:t>
+      </w:r>
+      <w:r>
+        <w:rPr>
+          <w:rFonts w:ascii="Arial" w:hAnsi="Arial" w:cs="Arial"/>
+          <w:color w:val="4F81BD" w:themeColor="accent1"/>
+          <w:sz w:val="24"/>
+          <w:szCs w:val="24"/>
+        </w:rPr>
+        <w:t>.</w:t>
+      </w:r>
+    </w:p>
+    <w:tbl>
+      <w:tblPr>
+        <w:tblStyle w:val="Tabelacomgrade"/>
+        <w:tblW w:w="0" w:type="auto"/>
+        <w:tblLook w:val="04A0"/>
+      </w:tblPr>
+      <w:tblGrid>
+        <w:gridCol w:w="1657"/>
+        <w:gridCol w:w="1244"/>
+        <w:gridCol w:w="1577"/>
+        <w:gridCol w:w="1433"/>
+        <w:gridCol w:w="1564"/>
+        <w:gridCol w:w="1245"/>
+      </w:tblGrid>
+      <w:tr>
+        <w:tc>
+          <w:tcPr>
+            <w:tcW w:w="1440" w:type="dxa"/>
+          </w:tcPr>
+          <w:p>
+            <w:pPr>
+              <w:rPr>
+                <w:rFonts w:ascii="Arial" w:hAnsi="Arial" w:cs="Arial"/>
+                <w:b/>
+                <w:sz w:val="24"/>
+                <w:szCs w:val="24"/>
+              </w:rPr>
+            </w:pPr>
+            <w:r>
+              <w:rPr>
+                <w:rFonts w:ascii="Arial" w:hAnsi="Arial" w:cs="Arial"/>
+                <w:b/>
+                <w:sz w:val="24"/>
+                <w:szCs w:val="24"/>
+              </w:rPr>
+              <w:t>I</w:t>
+            </w:r>
+            <w:r>
+              <w:rPr>
+                <w:rFonts w:ascii="Arial" w:hAnsi="Arial" w:cs="Arial"/>
+                <w:b/>
+                <w:sz w:val="24"/>
+                <w:szCs w:val="24"/>
+              </w:rPr>
+              <w:t>dentificador</w:t>
+            </w:r>
+          </w:p>
+        </w:tc>
+        <w:tc>
+          <w:tcPr>
+            <w:tcW w:w="1440" w:type="dxa"/>
+          </w:tcPr>
+          <w:p>
+            <w:pPr>
+              <w:rPr>
+                <w:rFonts w:ascii="Arial" w:hAnsi="Arial" w:cs="Arial"/>
+                <w:b/>
+                <w:sz w:val="24"/>
+                <w:szCs w:val="24"/>
+              </w:rPr>
+            </w:pPr>
+            <w:r>
+              <w:rPr>
+                <w:rFonts w:ascii="Arial" w:hAnsi="Arial" w:cs="Arial"/>
+                <w:b/>
+                <w:sz w:val="24"/>
+                <w:szCs w:val="24"/>
+              </w:rPr>
+              <w:t>Nome</w:t>
+            </w:r>
+          </w:p>
+        </w:tc>
+        <w:tc>
+          <w:tcPr>
+            <w:tcW w:w="1441" w:type="dxa"/>
+          </w:tcPr>
+          <w:p>
+            <w:pPr>
+              <w:rPr>
+                <w:rFonts w:ascii="Arial" w:hAnsi="Arial" w:cs="Arial"/>
+                <w:b/>
+                <w:sz w:val="24"/>
+                <w:szCs w:val="24"/>
+              </w:rPr>
+            </w:pPr>
+            <w:r>
+              <w:rPr>
+                <w:rFonts w:ascii="Arial" w:hAnsi="Arial" w:cs="Arial"/>
+                <w:b/>
+                <w:sz w:val="24"/>
+                <w:szCs w:val="24"/>
+              </w:rPr>
+              <w:t>Importância</w:t>
+            </w:r>
+          </w:p>
+        </w:tc>
+        <w:tc>
+          <w:tcPr>
+            <w:tcW w:w="1441" w:type="dxa"/>
+          </w:tcPr>
+          <w:p>
+            <w:pPr>
+              <w:rPr>
+                <w:rFonts w:ascii="Arial" w:hAnsi="Arial" w:cs="Arial"/>
+                <w:b/>
+                <w:sz w:val="24"/>
+                <w:szCs w:val="24"/>
+              </w:rPr>
+            </w:pPr>
+            <w:r>
+              <w:rPr>
+                <w:rFonts w:ascii="Arial" w:hAnsi="Arial" w:cs="Arial"/>
+                <w:b/>
+                <w:sz w:val="24"/>
+                <w:szCs w:val="24"/>
+              </w:rPr>
+              <w:t>Estimativa</w:t>
+            </w:r>
+          </w:p>
+        </w:tc>
+        <w:tc>
+          <w:tcPr>
+            <w:tcW w:w="1441" w:type="dxa"/>
+          </w:tcPr>
+          <w:p>
+            <w:pPr>
+              <w:rPr>
+                <w:rFonts w:ascii="Arial" w:hAnsi="Arial" w:cs="Arial"/>
+                <w:b/>
+                <w:sz w:val="24"/>
+                <w:szCs w:val="24"/>
+              </w:rPr>
+            </w:pPr>
+            <w:r>
+              <w:rPr>
+                <w:rFonts w:ascii="Arial" w:hAnsi="Arial" w:cs="Arial"/>
+                <w:b/>
+                <w:sz w:val="24"/>
+                <w:szCs w:val="24"/>
+              </w:rPr>
+              <w:t>Como Demonstrar</w:t>
+            </w:r>
+          </w:p>
+        </w:tc>
+        <w:tc>
+          <w:tcPr>
+            <w:tcW w:w="1441" w:type="dxa"/>
+          </w:tcPr>
+          <w:p>
+            <w:pPr>
+              <w:rPr>
+                <w:rFonts w:ascii="Arial" w:hAnsi="Arial" w:cs="Arial"/>
+                <w:b/>
+                <w:sz w:val="24"/>
+                <w:szCs w:val="24"/>
+              </w:rPr>
+            </w:pPr>
+            <w:r>
+              <w:rPr>
+                <w:rFonts w:ascii="Arial" w:hAnsi="Arial" w:cs="Arial"/>
+                <w:b/>
+                <w:sz w:val="24"/>
+                <w:szCs w:val="24"/>
+              </w:rPr>
+              <w:t>N</w:t>
+            </w:r>
+            <w:r>
+              <w:rPr>
+                <w:rFonts w:ascii="Arial" w:hAnsi="Arial" w:cs="Arial"/>
+                <w:b/>
+                <w:sz w:val="24"/>
+                <w:szCs w:val="24"/>
+              </w:rPr>
+              <w:t>otas</w:t>
+            </w:r>
+          </w:p>
+        </w:tc>
+      </w:tr>
+      <w:tr>
+        <w:tc>
+          <w:tcPr>
+            <w:tcW w:w="1440" w:type="dxa"/>
+          </w:tcPr>
+          <w:p>
+            <w:pPr>
+              <w:rPr>
+                <w:rFonts w:ascii="Arial" w:hAnsi="Arial" w:cs="Arial"/>
+                <w:b/>
+                <w:sz w:val="24"/>
+                <w:szCs w:val="24"/>
+              </w:rPr>
+            </w:pPr>
+          </w:p>
+        </w:tc>
+        <w:tc>
+          <w:tcPr>
+            <w:tcW w:w="1440" w:type="dxa"/>
+          </w:tcPr>
+          <w:p>
+            <w:pPr>
+              <w:rPr>
+                <w:rFonts w:ascii="Arial" w:hAnsi="Arial" w:cs="Arial"/>
+                <w:b/>
+                <w:sz w:val="24"/>
+                <w:szCs w:val="24"/>
+              </w:rPr>
+            </w:pPr>
+          </w:p>
+        </w:tc>
+        <w:tc>
+          <w:tcPr>
+            <w:tcW w:w="1441" w:type="dxa"/>
+          </w:tcPr>
+          <w:p>
+            <w:pPr>
+              <w:rPr>
+                <w:rFonts w:ascii="Arial" w:hAnsi="Arial" w:cs="Arial"/>
+                <w:b/>
+                <w:sz w:val="24"/>
+                <w:szCs w:val="24"/>
+              </w:rPr>
+            </w:pPr>
+          </w:p>
+        </w:tc>
+        <w:tc>
+          <w:tcPr>
+            <w:tcW w:w="1441" w:type="dxa"/>
+          </w:tcPr>
+          <w:p>
+            <w:pPr>
+              <w:rPr>
+                <w:rFonts w:ascii="Arial" w:hAnsi="Arial" w:cs="Arial"/>
+                <w:b/>
+                <w:sz w:val="24"/>
+                <w:szCs w:val="24"/>
+              </w:rPr>
+            </w:pPr>
+          </w:p>
+        </w:tc>
+        <w:tc>
+          <w:tcPr>
+            <w:tcW w:w="1441" w:type="dxa"/>
+          </w:tcPr>
+          <w:p>
+            <w:pPr>
+              <w:rPr>
+                <w:rFonts w:ascii="Arial" w:hAnsi="Arial" w:cs="Arial"/>
+                <w:b/>
+                <w:sz w:val="24"/>
+                <w:szCs w:val="24"/>
+              </w:rPr>
+            </w:pPr>
+          </w:p>
+        </w:tc>
+        <w:tc>
+          <w:tcPr>
+            <w:tcW w:w="1441" w:type="dxa"/>
+          </w:tcPr>
+          <w:p>
+            <w:pPr>
+              <w:rPr>
+                <w:rFonts w:ascii="Arial" w:hAnsi="Arial" w:cs="Arial"/>
+                <w:b/>
+                <w:sz w:val="24"/>
+                <w:szCs w:val="24"/>
+              </w:rPr>
+            </w:pPr>
+          </w:p>
+        </w:tc>
+      </w:tr>
+      <w:tr>
+        <w:tc>
+          <w:tcPr>
+            <w:tcW w:w="1440" w:type="dxa"/>
+          </w:tcPr>
+          <w:p>
+            <w:pPr>
+              <w:rPr>
+                <w:rFonts w:ascii="Arial" w:hAnsi="Arial" w:cs="Arial"/>
+                <w:b/>
+                <w:sz w:val="24"/>
+                <w:szCs w:val="24"/>
+              </w:rPr>
+            </w:pPr>
+          </w:p>
+        </w:tc>
+        <w:tc>
+          <w:tcPr>
+            <w:tcW w:w="1440" w:type="dxa"/>
+          </w:tcPr>
+          <w:p>
+            <w:pPr>
+              <w:rPr>
+                <w:rFonts w:ascii="Arial" w:hAnsi="Arial" w:cs="Arial"/>
+                <w:b/>
+                <w:sz w:val="24"/>
+                <w:szCs w:val="24"/>
+              </w:rPr>
+            </w:pPr>
+          </w:p>
+        </w:tc>
+        <w:tc>
+          <w:tcPr>
+            <w:tcW w:w="1441" w:type="dxa"/>
+          </w:tcPr>
+          <w:p>
+            <w:pPr>
+              <w:rPr>
+                <w:rFonts w:ascii="Arial" w:hAnsi="Arial" w:cs="Arial"/>
+                <w:b/>
+                <w:sz w:val="24"/>
+                <w:szCs w:val="24"/>
+              </w:rPr>
+            </w:pPr>
+          </w:p>
+        </w:tc>
+        <w:tc>
+          <w:tcPr>
+            <w:tcW w:w="1441" w:type="dxa"/>
+          </w:tcPr>
+          <w:p>
+            <w:pPr>
+              <w:rPr>
+                <w:rFonts w:ascii="Arial" w:hAnsi="Arial" w:cs="Arial"/>
+                <w:b/>
+                <w:sz w:val="24"/>
+                <w:szCs w:val="24"/>
+              </w:rPr>
+            </w:pPr>
+          </w:p>
+        </w:tc>
+        <w:tc>
+          <w:tcPr>
+            <w:tcW w:w="1441" w:type="dxa"/>
+          </w:tcPr>
+          <w:p>
+            <w:pPr>
+              <w:rPr>
+                <w:rFonts w:ascii="Arial" w:hAnsi="Arial" w:cs="Arial"/>
+                <w:b/>
+                <w:sz w:val="24"/>
+                <w:szCs w:val="24"/>
+              </w:rPr>
+            </w:pPr>
+          </w:p>
+        </w:tc>
+        <w:tc>
+          <w:tcPr>
+            <w:tcW w:w="1441" w:type="dxa"/>
+          </w:tcPr>
+          <w:p>
+            <w:pPr>
+              <w:rPr>
+                <w:rFonts w:ascii="Arial" w:hAnsi="Arial" w:cs="Arial"/>
+                <w:b/>
+                <w:sz w:val="24"/>
+                <w:szCs w:val="24"/>
+              </w:rPr>
+            </w:pPr>
+          </w:p>
+        </w:tc>
+      </w:tr>
+      <w:tr>
+        <w:tc>
+          <w:tcPr>
+            <w:tcW w:w="1440" w:type="dxa"/>
+          </w:tcPr>
+          <w:p>
+            <w:pPr>
+              <w:rPr>
+                <w:rFonts w:ascii="Arial" w:hAnsi="Arial" w:cs="Arial"/>
+                <w:b/>
+                <w:sz w:val="24"/>
+                <w:szCs w:val="24"/>
+              </w:rPr>
+            </w:pPr>
+          </w:p>
+        </w:tc>
+        <w:tc>
+          <w:tcPr>
+            <w:tcW w:w="1440" w:type="dxa"/>
+          </w:tcPr>
+          <w:p>
+            <w:pPr>
+              <w:rPr>
+                <w:rFonts w:ascii="Arial" w:hAnsi="Arial" w:cs="Arial"/>
+                <w:b/>
+                <w:sz w:val="24"/>
+                <w:szCs w:val="24"/>
+              </w:rPr>
+            </w:pPr>
+          </w:p>
+        </w:tc>
+        <w:tc>
+          <w:tcPr>
+            <w:tcW w:w="1441" w:type="dxa"/>
+          </w:tcPr>
+          <w:p>
+            <w:pPr>
+              <w:rPr>
+                <w:rFonts w:ascii="Arial" w:hAnsi="Arial" w:cs="Arial"/>
+                <w:b/>
+                <w:sz w:val="24"/>
+                <w:szCs w:val="24"/>
+              </w:rPr>
+            </w:pPr>
+          </w:p>
+        </w:tc>
+        <w:tc>
+          <w:tcPr>
+            <w:tcW w:w="1441" w:type="dxa"/>
+          </w:tcPr>
+          <w:p>
+            <w:pPr>
+              <w:rPr>
+                <w:rFonts w:ascii="Arial" w:hAnsi="Arial" w:cs="Arial"/>
+                <w:b/>
+                <w:sz w:val="24"/>
+                <w:szCs w:val="24"/>
+              </w:rPr>
+            </w:pPr>
+          </w:p>
+        </w:tc>
+        <w:tc>
+          <w:tcPr>
+            <w:tcW w:w="1441" w:type="dxa"/>
+          </w:tcPr>
+          <w:p>
+            <w:pPr>
+              <w:rPr>
+                <w:rFonts w:ascii="Arial" w:hAnsi="Arial" w:cs="Arial"/>
+                <w:b/>
+                <w:sz w:val="24"/>
+                <w:szCs w:val="24"/>
+              </w:rPr>
+            </w:pPr>
+          </w:p>
+        </w:tc>
+        <w:tc>
+          <w:tcPr>
+            <w:tcW w:w="1441" w:type="dxa"/>
+          </w:tcPr>
+          <w:p>
+            <w:pPr>
+              <w:rPr>
+                <w:rFonts w:ascii="Arial" w:hAnsi="Arial" w:cs="Arial"/>
+                <w:b/>
+                <w:sz w:val="24"/>
+                <w:szCs w:val="24"/>
+              </w:rPr>
+            </w:pPr>
+          </w:p>
+        </w:tc>
+      </w:tr>
+      <w:tr>
+        <w:tc>
+          <w:tcPr>
+            <w:tcW w:w="1440" w:type="dxa"/>
+          </w:tcPr>
+          <w:p>
+            <w:pPr>
+              <w:rPr>
+                <w:rFonts w:ascii="Arial" w:hAnsi="Arial" w:cs="Arial"/>
+                <w:b/>
+                <w:sz w:val="24"/>
+                <w:szCs w:val="24"/>
+              </w:rPr>
+            </w:pPr>
+          </w:p>
+        </w:tc>
+        <w:tc>
+          <w:tcPr>
+            <w:tcW w:w="1440" w:type="dxa"/>
+          </w:tcPr>
+          <w:p>
+            <w:pPr>
+              <w:rPr>
+                <w:rFonts w:ascii="Arial" w:hAnsi="Arial" w:cs="Arial"/>
+                <w:b/>
+                <w:sz w:val="24"/>
+                <w:szCs w:val="24"/>
+              </w:rPr>
+            </w:pPr>
+          </w:p>
+        </w:tc>
+        <w:tc>
+          <w:tcPr>
+            <w:tcW w:w="1441" w:type="dxa"/>
+          </w:tcPr>
+          <w:p>
+            <w:pPr>
+              <w:rPr>
+                <w:rFonts w:ascii="Arial" w:hAnsi="Arial" w:cs="Arial"/>
+                <w:b/>
+                <w:sz w:val="24"/>
+                <w:szCs w:val="24"/>
+              </w:rPr>
+            </w:pPr>
+          </w:p>
+        </w:tc>
+        <w:tc>
+          <w:tcPr>
+            <w:tcW w:w="1441" w:type="dxa"/>
+          </w:tcPr>
+          <w:p>
+            <w:pPr>
+              <w:rPr>
+                <w:rFonts w:ascii="Arial" w:hAnsi="Arial" w:cs="Arial"/>
+                <w:b/>
+                <w:sz w:val="24"/>
+                <w:szCs w:val="24"/>
+              </w:rPr>
+            </w:pPr>
+          </w:p>
+        </w:tc>
+        <w:tc>
+          <w:tcPr>
+            <w:tcW w:w="1441" w:type="dxa"/>
+          </w:tcPr>
+          <w:p>
+            <w:pPr>
+              <w:rPr>
+                <w:rFonts w:ascii="Arial" w:hAnsi="Arial" w:cs="Arial"/>
+                <w:b/>
+                <w:sz w:val="24"/>
+                <w:szCs w:val="24"/>
+              </w:rPr>
+            </w:pPr>
+          </w:p>
+        </w:tc>
+        <w:tc>
+          <w:tcPr>
+            <w:tcW w:w="1441" w:type="dxa"/>
+          </w:tcPr>
+          <w:p>
+            <w:pPr>
+              <w:rPr>
+                <w:rFonts w:ascii="Arial" w:hAnsi="Arial" w:cs="Arial"/>
+                <w:b/>
+                <w:sz w:val="24"/>
+                <w:szCs w:val="24"/>
+              </w:rPr>
+            </w:pPr>
+          </w:p>
+        </w:tc>
+      </w:tr>
+      <w:tr>
+        <w:tc>
+          <w:tcPr>
+            <w:tcW w:w="1440" w:type="dxa"/>
+          </w:tcPr>
+          <w:p>
+            <w:pPr>
+              <w:rPr>
+                <w:rFonts w:ascii="Arial" w:hAnsi="Arial" w:cs="Arial"/>
+                <w:b/>
+                <w:sz w:val="24"/>
+                <w:szCs w:val="24"/>
+              </w:rPr>
+            </w:pPr>
+          </w:p>
+        </w:tc>
+        <w:tc>
+          <w:tcPr>
+            <w:tcW w:w="1440" w:type="dxa"/>
+          </w:tcPr>
+          <w:p>
+            <w:pPr>
+              <w:rPr>
+                <w:rFonts w:ascii="Arial" w:hAnsi="Arial" w:cs="Arial"/>
+                <w:b/>
+                <w:sz w:val="24"/>
+                <w:szCs w:val="24"/>
+              </w:rPr>
+            </w:pPr>
+          </w:p>
+        </w:tc>
+        <w:tc>
+          <w:tcPr>
+            <w:tcW w:w="1441" w:type="dxa"/>
+          </w:tcPr>
+          <w:p>
+            <w:pPr>
+              <w:rPr>
+                <w:rFonts w:ascii="Arial" w:hAnsi="Arial" w:cs="Arial"/>
+                <w:b/>
+                <w:sz w:val="24"/>
+                <w:szCs w:val="24"/>
+              </w:rPr>
+            </w:pPr>
+          </w:p>
+        </w:tc>
+        <w:tc>
+          <w:tcPr>
+            <w:tcW w:w="1441" w:type="dxa"/>
+          </w:tcPr>
+          <w:p>
+            <w:pPr>
+              <w:rPr>
+                <w:rFonts w:ascii="Arial" w:hAnsi="Arial" w:cs="Arial"/>
+                <w:b/>
+                <w:sz w:val="24"/>
+                <w:szCs w:val="24"/>
+              </w:rPr>
+            </w:pPr>
+          </w:p>
+        </w:tc>
+        <w:tc>
+          <w:tcPr>
+            <w:tcW w:w="1441" w:type="dxa"/>
+          </w:tcPr>
+          <w:p>
+            <w:pPr>
+              <w:rPr>
+                <w:rFonts w:ascii="Arial" w:hAnsi="Arial" w:cs="Arial"/>
+                <w:b/>
+                <w:sz w:val="24"/>
+                <w:szCs w:val="24"/>
+              </w:rPr>
+            </w:pPr>
+          </w:p>
+        </w:tc>
+        <w:tc>
+          <w:tcPr>
+            <w:tcW w:w="1441" w:type="dxa"/>
+          </w:tcPr>
+          <w:p>
+            <w:pPr>
+              <w:rPr>
+                <w:rFonts w:ascii="Arial" w:hAnsi="Arial" w:cs="Arial"/>
+                <w:b/>
+                <w:sz w:val="24"/>
+                <w:szCs w:val="24"/>
+              </w:rPr>
+            </w:pPr>
+          </w:p>
+        </w:tc>
+      </w:tr>
+      <w:tr>
+        <w:tc>
+          <w:tcPr>
+            <w:tcW w:w="1440" w:type="dxa"/>
+          </w:tcPr>
+          <w:p>
+            <w:pPr>
+              <w:rPr>
+                <w:rFonts w:ascii="Arial" w:hAnsi="Arial" w:cs="Arial"/>
+                <w:b/>
+                <w:sz w:val="24"/>
+                <w:szCs w:val="24"/>
+              </w:rPr>
+            </w:pPr>
+          </w:p>
+        </w:tc>
+        <w:tc>
+          <w:tcPr>
+            <w:tcW w:w="1440" w:type="dxa"/>
+          </w:tcPr>
+          <w:p>
+            <w:pPr>
+              <w:rPr>
+                <w:rFonts w:ascii="Arial" w:hAnsi="Arial" w:cs="Arial"/>
+                <w:b/>
+                <w:sz w:val="24"/>
+                <w:szCs w:val="24"/>
+              </w:rPr>
+            </w:pPr>
+          </w:p>
+        </w:tc>
+        <w:tc>
+          <w:tcPr>
+            <w:tcW w:w="1441" w:type="dxa"/>
+          </w:tcPr>
+          <w:p>
+            <w:pPr>
+              <w:rPr>
+                <w:rFonts w:ascii="Arial" w:hAnsi="Arial" w:cs="Arial"/>
+                <w:b/>
+                <w:sz w:val="24"/>
+                <w:szCs w:val="24"/>
+              </w:rPr>
+            </w:pPr>
+          </w:p>
+        </w:tc>
+        <w:tc>
+          <w:tcPr>
+            <w:tcW w:w="1441" w:type="dxa"/>
+          </w:tcPr>
+          <w:p>
+            <w:pPr>
+              <w:rPr>
+                <w:rFonts w:ascii="Arial" w:hAnsi="Arial" w:cs="Arial"/>
+                <w:b/>
+                <w:sz w:val="24"/>
+                <w:szCs w:val="24"/>
+              </w:rPr>
+            </w:pPr>
+          </w:p>
+        </w:tc>
+        <w:tc>
+          <w:tcPr>
+            <w:tcW w:w="1441" w:type="dxa"/>
+          </w:tcPr>
+          <w:p>
+            <w:pPr>
+              <w:rPr>
+                <w:rFonts w:ascii="Arial" w:hAnsi="Arial" w:cs="Arial"/>
+                <w:b/>
+                <w:sz w:val="24"/>
+                <w:szCs w:val="24"/>
+              </w:rPr>
+            </w:pPr>
+          </w:p>
+        </w:tc>
+        <w:tc>
+          <w:tcPr>
+            <w:tcW w:w="1441" w:type="dxa"/>
+          </w:tcPr>
+          <w:p>
+            <w:pPr>
+              <w:rPr>
+                <w:rFonts w:ascii="Arial" w:hAnsi="Arial" w:cs="Arial"/>
+                <w:b/>
+                <w:sz w:val="24"/>
+                <w:szCs w:val="24"/>
+              </w:rPr>
+            </w:pPr>
+          </w:p>
+        </w:tc>
+      </w:tr>
+      <w:tr>
+        <w:tc>
+          <w:tcPr>
+            <w:tcW w:w="1440" w:type="dxa"/>
+          </w:tcPr>
+          <w:p>
+            <w:pPr>
+              <w:rPr>
+                <w:rFonts w:ascii="Arial" w:hAnsi="Arial" w:cs="Arial"/>
+                <w:b/>
+                <w:sz w:val="24"/>
+                <w:szCs w:val="24"/>
+              </w:rPr>
+            </w:pPr>
+          </w:p>
+        </w:tc>
+        <w:tc>
+          <w:tcPr>
+            <w:tcW w:w="1440" w:type="dxa"/>
+          </w:tcPr>
+          <w:p>
+            <w:pPr>
+              <w:rPr>
+                <w:rFonts w:ascii="Arial" w:hAnsi="Arial" w:cs="Arial"/>
+                <w:b/>
+                <w:sz w:val="24"/>
+                <w:szCs w:val="24"/>
+              </w:rPr>
+            </w:pPr>
+          </w:p>
+        </w:tc>
+        <w:tc>
+          <w:tcPr>
+            <w:tcW w:w="1441" w:type="dxa"/>
+          </w:tcPr>
+          <w:p>
+            <w:pPr>
+              <w:rPr>
+                <w:rFonts w:ascii="Arial" w:hAnsi="Arial" w:cs="Arial"/>
+                <w:b/>
+                <w:sz w:val="24"/>
+                <w:szCs w:val="24"/>
+              </w:rPr>
+            </w:pPr>
+          </w:p>
+        </w:tc>
+        <w:tc>
+          <w:tcPr>
+            <w:tcW w:w="1441" w:type="dxa"/>
+          </w:tcPr>
+          <w:p>
+            <w:pPr>
+              <w:rPr>
+                <w:rFonts w:ascii="Arial" w:hAnsi="Arial" w:cs="Arial"/>
+                <w:b/>
+                <w:sz w:val="24"/>
+                <w:szCs w:val="24"/>
+              </w:rPr>
+            </w:pPr>
+          </w:p>
+        </w:tc>
+        <w:tc>
+          <w:tcPr>
+            <w:tcW w:w="1441" w:type="dxa"/>
+          </w:tcPr>
+          <w:p>
+            <w:pPr>
+              <w:rPr>
+                <w:rFonts w:ascii="Arial" w:hAnsi="Arial" w:cs="Arial"/>
+                <w:b/>
+                <w:sz w:val="24"/>
+                <w:szCs w:val="24"/>
+              </w:rPr>
+            </w:pPr>
+          </w:p>
+        </w:tc>
+        <w:tc>
+          <w:tcPr>
+            <w:tcW w:w="1441" w:type="dxa"/>
+          </w:tcPr>
+          <w:p>
+            <w:pPr>
+              <w:rPr>
+                <w:rFonts w:ascii="Arial" w:hAnsi="Arial" w:cs="Arial"/>
+                <w:b/>
+                <w:sz w:val="24"/>
+                <w:szCs w:val="24"/>
+              </w:rPr>
+            </w:pPr>
+          </w:p>
+        </w:tc>
+      </w:tr>
+      <w:tr>
+        <w:tc>
+          <w:tcPr>
+            <w:tcW w:w="1440" w:type="dxa"/>
+          </w:tcPr>
+          <w:p>
+            <w:pPr>
+              <w:rPr>
+                <w:rFonts w:ascii="Arial" w:hAnsi="Arial" w:cs="Arial"/>
+                <w:b/>
+                <w:sz w:val="24"/>
+                <w:szCs w:val="24"/>
+              </w:rPr>
+            </w:pPr>
+          </w:p>
+        </w:tc>
+        <w:tc>
+          <w:tcPr>
+            <w:tcW w:w="1440" w:type="dxa"/>
+          </w:tcPr>
+          <w:p>
+            <w:pPr>
+              <w:rPr>
+                <w:rFonts w:ascii="Arial" w:hAnsi="Arial" w:cs="Arial"/>
+                <w:b/>
+                <w:sz w:val="24"/>
+                <w:szCs w:val="24"/>
+              </w:rPr>
+            </w:pPr>
+          </w:p>
+        </w:tc>
+        <w:tc>
+          <w:tcPr>
+            <w:tcW w:w="1441" w:type="dxa"/>
+          </w:tcPr>
+          <w:p>
+            <w:pPr>
+              <w:rPr>
+                <w:rFonts w:ascii="Arial" w:hAnsi="Arial" w:cs="Arial"/>
+                <w:b/>
+                <w:sz w:val="24"/>
+                <w:szCs w:val="24"/>
+              </w:rPr>
+            </w:pPr>
+          </w:p>
+        </w:tc>
+        <w:tc>
+          <w:tcPr>
+            <w:tcW w:w="1441" w:type="dxa"/>
+          </w:tcPr>
+          <w:p>
+            <w:pPr>
+              <w:rPr>
+                <w:rFonts w:ascii="Arial" w:hAnsi="Arial" w:cs="Arial"/>
+                <w:b/>
+                <w:sz w:val="24"/>
+                <w:szCs w:val="24"/>
+              </w:rPr>
+            </w:pPr>
+          </w:p>
+        </w:tc>
+        <w:tc>
+          <w:tcPr>
+            <w:tcW w:w="1441" w:type="dxa"/>
+          </w:tcPr>
+          <w:p>
+            <w:pPr>
+              <w:rPr>
+                <w:rFonts w:ascii="Arial" w:hAnsi="Arial" w:cs="Arial"/>
+                <w:b/>
+                <w:sz w:val="24"/>
+                <w:szCs w:val="24"/>
+              </w:rPr>
+            </w:pPr>
+          </w:p>
+        </w:tc>
+        <w:tc>
+          <w:tcPr>
+            <w:tcW w:w="1441" w:type="dxa"/>
+          </w:tcPr>
+          <w:p>
+            <w:pPr>
+              <w:rPr>
+                <w:rFonts w:ascii="Arial" w:hAnsi="Arial" w:cs="Arial"/>
+                <w:b/>
+                <w:sz w:val="24"/>
+                <w:szCs w:val="24"/>
+              </w:rPr>
+            </w:pPr>
+          </w:p>
+        </w:tc>
+      </w:tr>
+    </w:tbl>
+    <w:p>
+      <w:pPr>
+        <w:rPr>
+          <w:rFonts w:ascii="Arial" w:hAnsi="Arial" w:cs="Arial"/>
+          <w:b/>
+          <w:sz w:val="24"/>
+          <w:szCs w:val="24"/>
+        </w:rPr>
+      </w:pPr>
+      <w:r>
+        <w:rPr>
+          <w:rFonts w:ascii="Arial" w:hAnsi="Arial" w:cs="Arial"/>
+          <w:b/>
+          <w:sz w:val="24"/>
+          <w:szCs w:val="24"/>
+        </w:rPr>
+        <w:br/>
+      </w:r>
+      <w:r>
+        <w:rPr>
+          <w:rFonts w:ascii="Arial" w:hAnsi="Arial" w:cs="Arial"/>
+          <w:b/>
+          <w:sz w:val="24"/>
+          <w:szCs w:val="24"/>
+        </w:rPr>
+        <w:br/>
+      </w:r>
+      <w:r>
+        <w:rPr>
+          <w:rFonts w:ascii="Arial" w:hAnsi="Arial" w:cs="Arial"/>
+          <w:b/>
+          <w:sz w:val="24"/>
+          <w:szCs w:val="24"/>
+        </w:rPr>
+        <w:tab/>
+      </w:r>
+      <w:r>
+        <w:rPr>
+          <w:rFonts w:ascii="Arial" w:hAnsi="Arial" w:cs="Arial"/>
+          <w:b/>
+          <w:sz w:val="24"/>
+          <w:szCs w:val="24"/>
+        </w:rPr>
+        <w:t xml:space="preserve">2.2 </w:t>
+      </w:r>
+      <w:proofErr w:type="spellStart"/>
+      <w:r>
+        <w:rPr>
+          <w:rFonts w:ascii="Arial" w:hAnsi="Arial" w:cs="Arial"/>
+          <w:b/>
+          <w:sz w:val="24"/>
+          <w:szCs w:val="24"/>
+        </w:rPr>
+        <w:t>Sprint</w:t>
+      </w:r>
+      <w:proofErr w:type="spellEnd"/>
+      <w:r>
+        <w:rPr>
+          <w:rFonts w:ascii="Arial" w:hAnsi="Arial" w:cs="Arial"/>
+          <w:b/>
+          <w:sz w:val="24"/>
+          <w:szCs w:val="24"/>
+        </w:rPr>
+        <w:t xml:space="preserve"> 1</w:t>
+      </w:r>
+    </w:p>
+    <w:p>
+      <w:pPr>
+        <w:rPr>
+          <w:rFonts w:ascii="Arial" w:hAnsi="Arial" w:cs="Arial"/>
+          <w:b/>
+          <w:sz w:val="24"/>
+          <w:szCs w:val="24"/>
+        </w:rPr>
+      </w:pPr>
+    </w:p>
+    <w:p>
+      <w:pPr>
+        <w:rPr>
+          <w:rFonts w:ascii="Arial" w:hAnsi="Arial" w:cs="Arial"/>
+          <w:b/>
+          <w:sz w:val="24"/>
+          <w:szCs w:val="24"/>
+        </w:rPr>
+      </w:pPr>
+      <w:r>
+        <w:rPr>
+          <w:rFonts w:ascii="Arial" w:hAnsi="Arial" w:cs="Arial"/>
+          <w:b/>
+          <w:sz w:val="24"/>
+          <w:szCs w:val="24"/>
+        </w:rPr>
+        <w:tab/>
+      </w:r>
+      <w:r>
+        <w:rPr>
+          <w:rFonts w:ascii="Arial" w:hAnsi="Arial" w:cs="Arial"/>
+          <w:b/>
+          <w:sz w:val="24"/>
+          <w:szCs w:val="24"/>
+        </w:rPr>
+        <w:tab/>
+      </w:r>
+      <w:r>
+        <w:rPr>
+          <w:rFonts w:ascii="Arial" w:hAnsi="Arial" w:cs="Arial"/>
+          <w:b/>
+          <w:sz w:val="24"/>
+          <w:szCs w:val="24"/>
+        </w:rPr>
+        <w:t xml:space="preserve">2.2.1 </w:t>
+      </w:r>
+      <w:proofErr w:type="spellStart"/>
+      <w:r>
+        <w:rPr>
+          <w:rFonts w:ascii="Arial" w:hAnsi="Arial" w:cs="Arial"/>
+          <w:b/>
+          <w:sz w:val="24"/>
+          <w:szCs w:val="24"/>
+        </w:rPr>
+        <w:t>Sprint</w:t>
+      </w:r>
+      <w:proofErr w:type="spellEnd"/>
+      <w:r>
+        <w:rPr>
+          <w:rFonts w:ascii="Arial" w:hAnsi="Arial" w:cs="Arial"/>
+          <w:b/>
+          <w:sz w:val="24"/>
+          <w:szCs w:val="24"/>
+        </w:rPr>
+        <w:t xml:space="preserve"> </w:t>
+      </w:r>
+      <w:proofErr w:type="spellStart"/>
+      <w:r>
+        <w:rPr>
+          <w:rFonts w:ascii="Arial" w:hAnsi="Arial" w:cs="Arial"/>
+          <w:b/>
+          <w:sz w:val="24"/>
+          <w:szCs w:val="24"/>
+        </w:rPr>
+        <w:t>Planning</w:t>
+      </w:r>
+      <w:proofErr w:type="spellEnd"/>
+      <w:r>
+        <w:rPr>
+          <w:rFonts w:ascii="Arial" w:hAnsi="Arial" w:cs="Arial"/>
+          <w:b/>
+          <w:sz w:val="24"/>
+          <w:szCs w:val="24"/>
+        </w:rPr>
+        <w:t xml:space="preserve"> 1</w:t>
+      </w:r>
+    </w:p>
+    <w:p>
+      <w:pPr>
+        <w:rPr>
+          <w:rFonts w:ascii="Arial" w:hAnsi="Arial" w:cs="Arial"/>
+          <w:color w:val="4F81BD" w:themeColor="accent1"/>
+          <w:sz w:val="24"/>
+          <w:szCs w:val="24"/>
+        </w:rPr>
+      </w:pPr>
+    </w:p>
+    <w:p>
+      <w:pPr>
+        <w:rPr>
+          <w:rFonts w:ascii="Arial" w:hAnsi="Arial" w:cs="Arial"/>
+          <w:b/>
+          <w:color w:val="auto"/>
+          <w:sz w:val="24"/>
+          <w:szCs w:val="24"/>
+        </w:rPr>
+      </w:pPr>
+      <w:r>
+        <w:rPr>
+          <w:rFonts w:ascii="Arial" w:hAnsi="Arial" w:cs="Arial"/>
+          <w:b/>
+          <w:color w:val="auto"/>
+          <w:sz w:val="24"/>
+          <w:szCs w:val="24"/>
+        </w:rPr>
+        <w:tab/>
+      </w:r>
+      <w:r>
+        <w:rPr>
+          <w:rFonts w:ascii="Arial" w:hAnsi="Arial" w:cs="Arial"/>
+          <w:b/>
+          <w:color w:val="auto"/>
+          <w:sz w:val="24"/>
+          <w:szCs w:val="24"/>
+        </w:rPr>
+        <w:tab/>
+      </w:r>
+      <w:r>
+        <w:rPr>
+          <w:rFonts w:ascii="Arial" w:hAnsi="Arial" w:cs="Arial"/>
+          <w:b/>
+          <w:color w:val="auto"/>
+          <w:sz w:val="24"/>
+          <w:szCs w:val="24"/>
+        </w:rPr>
+        <w:tab/>
+      </w:r>
+      <w:r>
+        <w:rPr>
+          <w:rFonts w:ascii="Arial" w:hAnsi="Arial" w:cs="Arial"/>
+          <w:b/>
+          <w:color w:val="auto"/>
+          <w:sz w:val="24"/>
+          <w:szCs w:val="24"/>
+        </w:rPr>
+        <w:t>2.2.1.1 Objetivos</w:t>
+      </w:r>
+      <w:r>
+        <w:rPr>
+          <w:rFonts w:ascii="Arial" w:hAnsi="Arial" w:cs="Arial"/>
+          <w:b/>
+          <w:color w:val="auto"/>
+          <w:sz w:val="24"/>
+          <w:szCs w:val="24"/>
+        </w:rPr>
+        <w:br/>
+      </w:r>
+      <w:r>
+        <w:rPr>
+          <w:rFonts w:ascii="Arial" w:hAnsi="Arial" w:cs="Arial"/>
+          <w:color w:val="4F81BD" w:themeColor="accent1"/>
+          <w:sz w:val="24"/>
+          <w:szCs w:val="24"/>
+        </w:rPr>
+        <w:t xml:space="preserve">&lt;Definir os objetivos do </w:t>
+      </w:r>
+      <w:proofErr w:type="spellStart"/>
+      <w:r>
+        <w:rPr>
+          <w:rFonts w:ascii="Arial" w:hAnsi="Arial" w:cs="Arial"/>
+          <w:color w:val="4F81BD" w:themeColor="accent1"/>
+          <w:sz w:val="24"/>
+          <w:szCs w:val="24"/>
+        </w:rPr>
+        <w:t>sprint</w:t>
+      </w:r>
+      <w:proofErr w:type="spellEnd"/>
+      <w:r>
+        <w:rPr>
+          <w:rFonts w:ascii="Arial" w:hAnsi="Arial" w:cs="Arial"/>
+          <w:color w:val="4F81BD" w:themeColor="accent1"/>
+          <w:sz w:val="24"/>
+          <w:szCs w:val="24"/>
+        </w:rPr>
+        <w:t>&gt;</w:t>
+      </w:r>
+      <w:r>
+        <w:rPr>
+          <w:rFonts w:ascii="Arial" w:hAnsi="Arial" w:cs="Arial"/>
+          <w:b/>
+          <w:color w:val="auto"/>
+          <w:sz w:val="24"/>
+          <w:szCs w:val="24"/>
+        </w:rPr>
+        <w:br/>
+      </w:r>
+    </w:p>
+    <w:p>
+      <w:pPr>
+        <w:rPr>
+          <w:rFonts w:ascii="Arial" w:hAnsi="Arial" w:cs="Arial"/>
+          <w:b/>
+          <w:color w:val="auto"/>
+          <w:sz w:val="24"/>
+          <w:szCs w:val="24"/>
+        </w:rPr>
+      </w:pPr>
+      <w:r>
+        <w:rPr>
+          <w:rFonts w:ascii="Arial" w:hAnsi="Arial" w:cs="Arial"/>
+          <w:b/>
+          <w:color w:val="auto"/>
+          <w:sz w:val="24"/>
+          <w:szCs w:val="24"/>
+        </w:rPr>
+        <w:tab/>
+      </w:r>
+      <w:r>
+        <w:rPr>
+          <w:rFonts w:ascii="Arial" w:hAnsi="Arial" w:cs="Arial"/>
+          <w:b/>
+          <w:color w:val="auto"/>
+          <w:sz w:val="24"/>
+          <w:szCs w:val="24"/>
+        </w:rPr>
+        <w:tab/>
+      </w:r>
+      <w:r>
+        <w:rPr>
+          <w:rFonts w:ascii="Arial" w:hAnsi="Arial" w:cs="Arial"/>
+          <w:b/>
+          <w:color w:val="auto"/>
+          <w:sz w:val="24"/>
+          <w:szCs w:val="24"/>
+        </w:rPr>
+        <w:tab/>
+      </w:r>
+      <w:r>
+        <w:rPr>
+          <w:rFonts w:ascii="Arial" w:hAnsi="Arial" w:cs="Arial"/>
+          <w:b/>
+          <w:color w:val="auto"/>
+          <w:sz w:val="24"/>
+          <w:szCs w:val="24"/>
+        </w:rPr>
+        <w:t xml:space="preserve">2.2.1.2 </w:t>
+      </w:r>
+      <w:proofErr w:type="spellStart"/>
+      <w:r>
+        <w:rPr>
+          <w:rFonts w:ascii="Arial" w:hAnsi="Arial" w:cs="Arial"/>
+          <w:b/>
+          <w:color w:val="auto"/>
+          <w:sz w:val="24"/>
+          <w:szCs w:val="24"/>
+        </w:rPr>
+        <w:t>Sprint</w:t>
+      </w:r>
+      <w:proofErr w:type="spellEnd"/>
+      <w:r>
+        <w:rPr>
+          <w:rFonts w:ascii="Arial" w:hAnsi="Arial" w:cs="Arial"/>
+          <w:b/>
+          <w:color w:val="auto"/>
+          <w:sz w:val="24"/>
+          <w:szCs w:val="24"/>
+        </w:rPr>
+        <w:t xml:space="preserve"> </w:t>
+      </w:r>
+      <w:proofErr w:type="spellStart"/>
+      <w:r>
+        <w:rPr>
+          <w:rFonts w:ascii="Arial" w:hAnsi="Arial" w:cs="Arial"/>
+          <w:b/>
+          <w:color w:val="auto"/>
+          <w:sz w:val="24"/>
+          <w:szCs w:val="24"/>
+        </w:rPr>
+        <w:t>Backlog</w:t>
+      </w:r>
+      <w:proofErr w:type="spellEnd"/>
+    </w:p>
+    <w:p>
+      <w:pPr>
+        <w:rPr>
+          <w:rFonts w:ascii="Arial" w:hAnsi="Arial" w:cs="Arial"/>
+          <w:color w:val="4F81BD" w:themeColor="accent1"/>
+          <w:sz w:val="24"/>
+          <w:szCs w:val="24"/>
+        </w:rPr>
+      </w:pPr>
+      <w:r>
+        <w:rPr>
+          <w:rFonts w:ascii="Arial" w:hAnsi="Arial" w:cs="Arial"/>
+          <w:color w:val="4F81BD" w:themeColor="accent1"/>
+          <w:sz w:val="24"/>
+          <w:szCs w:val="24"/>
+        </w:rPr>
+        <w:t xml:space="preserve">&lt;Definir uma lista de estórias inclusas no </w:t>
+      </w:r>
+      <w:proofErr w:type="spellStart"/>
+      <w:r>
+        <w:rPr>
+          <w:rFonts w:ascii="Arial" w:hAnsi="Arial" w:cs="Arial"/>
+          <w:color w:val="4F81BD" w:themeColor="accent1"/>
+          <w:sz w:val="24"/>
+          <w:szCs w:val="24"/>
+        </w:rPr>
+        <w:t>sprint</w:t>
+      </w:r>
+      <w:proofErr w:type="spellEnd"/>
+      <w:r>
+        <w:rPr>
+          <w:rFonts w:ascii="Arial" w:hAnsi="Arial" w:cs="Arial"/>
+          <w:color w:val="4F81BD" w:themeColor="accent1"/>
+          <w:sz w:val="24"/>
+          <w:szCs w:val="24"/>
+        </w:rPr>
+        <w:t>&gt;.</w:t>
+      </w:r>
+    </w:p>
+    <w:p>
+      <w:pPr>
+        <w:rPr>
+          <w:rFonts w:ascii="Arial" w:hAnsi="Arial" w:cs="Arial"/>
+          <w:b/>
+          <w:sz w:val="24"/>
+          <w:szCs w:val="24"/>
+        </w:rPr>
+      </w:pPr>
+    </w:p>
+    <w:p>
+      <w:pPr>
+        <w:rPr>
+          <w:rFonts w:ascii="Arial" w:hAnsi="Arial" w:cs="Arial"/>
+          <w:b/>
+          <w:sz w:val="24"/>
+          <w:szCs w:val="24"/>
+        </w:rPr>
+      </w:pPr>
+      <w:r>
+        <w:rPr>
+          <w:rFonts w:ascii="Arial" w:hAnsi="Arial" w:cs="Arial"/>
+          <w:b/>
+          <w:sz w:val="24"/>
+          <w:szCs w:val="24"/>
+        </w:rPr>
+        <w:tab/>
+      </w:r>
+      <w:r>
+        <w:rPr>
+          <w:rFonts w:ascii="Arial" w:hAnsi="Arial" w:cs="Arial"/>
+          <w:b/>
+          <w:sz w:val="24"/>
+          <w:szCs w:val="24"/>
+        </w:rPr>
+        <w:t xml:space="preserve">2.3 </w:t>
+      </w:r>
+      <w:proofErr w:type="spellStart"/>
+      <w:r>
+        <w:rPr>
+          <w:rFonts w:ascii="Arial" w:hAnsi="Arial" w:cs="Arial"/>
+          <w:b/>
+          <w:sz w:val="24"/>
+          <w:szCs w:val="24"/>
+        </w:rPr>
+        <w:t>Sprint</w:t>
+      </w:r>
+      <w:proofErr w:type="spellEnd"/>
+      <w:r>
+        <w:rPr>
+          <w:rFonts w:ascii="Arial" w:hAnsi="Arial" w:cs="Arial"/>
+          <w:b/>
+          <w:sz w:val="24"/>
+          <w:szCs w:val="24"/>
+        </w:rPr>
+        <w:t xml:space="preserve"> 2</w:t>
+      </w:r>
+    </w:p>
+    <w:p>
+      <w:pPr>
+        <w:rPr>
+          <w:rFonts w:ascii="Arial" w:hAnsi="Arial" w:cs="Arial"/>
+          <w:b/>
+          <w:sz w:val="24"/>
+          <w:szCs w:val="24"/>
+        </w:rPr>
+      </w:pPr>
+    </w:p>
+    <w:p>
+      <w:pPr>
+        <w:rPr>
+          <w:rFonts w:ascii="Arial" w:hAnsi="Arial" w:cs="Arial"/>
+          <w:b/>
+          <w:sz w:val="24"/>
+          <w:szCs w:val="24"/>
+        </w:rPr>
+      </w:pPr>
+      <w:r>
+        <w:rPr>
+          <w:rFonts w:ascii="Arial" w:hAnsi="Arial" w:cs="Arial"/>
+          <w:b/>
+          <w:sz w:val="24"/>
+          <w:szCs w:val="24"/>
+        </w:rPr>
+        <w:tab/>
+      </w:r>
+      <w:r>
+        <w:rPr>
+          <w:rFonts w:ascii="Arial" w:hAnsi="Arial" w:cs="Arial"/>
+          <w:b/>
+          <w:sz w:val="24"/>
+          <w:szCs w:val="24"/>
+        </w:rPr>
+        <w:tab/>
+        <w:t>2.3</w:t>
+      </w:r>
+      <w:r>
+        <w:rPr>
+          <w:rFonts w:ascii="Arial" w:hAnsi="Arial" w:cs="Arial"/>
+          <w:b/>
+          <w:sz w:val="24"/>
+          <w:szCs w:val="24"/>
+        </w:rPr>
+        <w:t>.1</w:t>
+      </w:r>
+      <w:r>
+        <w:rPr>
+          <w:rFonts w:ascii="Arial" w:hAnsi="Arial" w:cs="Arial"/>
+          <w:b/>
+          <w:sz w:val="24"/>
+          <w:szCs w:val="24"/>
+        </w:rPr>
+        <w:t xml:space="preserve"> </w:t>
+      </w:r>
+      <w:proofErr w:type="spellStart"/>
+      <w:r>
+        <w:rPr>
+          <w:rFonts w:ascii="Arial" w:hAnsi="Arial" w:cs="Arial"/>
+          <w:b/>
+          <w:sz w:val="24"/>
+          <w:szCs w:val="24"/>
+        </w:rPr>
+        <w:t>Sprint</w:t>
+      </w:r>
+      <w:proofErr w:type="spellEnd"/>
+      <w:r>
+        <w:rPr>
+          <w:rFonts w:ascii="Arial" w:hAnsi="Arial" w:cs="Arial"/>
+          <w:b/>
+          <w:sz w:val="24"/>
+          <w:szCs w:val="24"/>
+        </w:rPr>
+        <w:t xml:space="preserve"> </w:t>
+      </w:r>
+      <w:proofErr w:type="spellStart"/>
+      <w:r>
+        <w:rPr>
+          <w:rFonts w:ascii="Arial" w:hAnsi="Arial" w:cs="Arial"/>
+          <w:b/>
+          <w:sz w:val="24"/>
+          <w:szCs w:val="24"/>
+        </w:rPr>
+        <w:t>Planning</w:t>
+      </w:r>
+      <w:proofErr w:type="spellEnd"/>
+      <w:r>
+        <w:rPr>
+          <w:rFonts w:ascii="Arial" w:hAnsi="Arial" w:cs="Arial"/>
+          <w:b/>
+          <w:sz w:val="24"/>
+          <w:szCs w:val="24"/>
+        </w:rPr>
+        <w:t xml:space="preserve"> 2</w:t>
+      </w:r>
+    </w:p>
+    <w:p>
+      <w:pPr>
+        <w:rPr>
+          <w:rFonts w:ascii="Arial" w:hAnsi="Arial" w:cs="Arial"/>
+          <w:color w:val="4F81BD" w:themeColor="accent1"/>
+          <w:sz w:val="24"/>
+          <w:szCs w:val="24"/>
+        </w:rPr>
+      </w:pPr>
+    </w:p>
+    <w:p>
+      <w:pPr>
+        <w:rPr>
+          <w:rFonts w:ascii="Arial" w:hAnsi="Arial" w:cs="Arial"/>
+          <w:b/>
+          <w:color w:val="auto"/>
+          <w:sz w:val="24"/>
+          <w:szCs w:val="24"/>
+        </w:rPr>
+      </w:pPr>
+      <w:r>
+        <w:rPr>
+          <w:rFonts w:ascii="Arial" w:hAnsi="Arial" w:cs="Arial"/>
+          <w:b/>
+          <w:color w:val="auto"/>
+          <w:sz w:val="24"/>
+          <w:szCs w:val="24"/>
+        </w:rPr>
+        <w:tab/>
+      </w:r>
+      <w:r>
+        <w:rPr>
+          <w:rFonts w:ascii="Arial" w:hAnsi="Arial" w:cs="Arial"/>
+          <w:b/>
+          <w:color w:val="auto"/>
+          <w:sz w:val="24"/>
+          <w:szCs w:val="24"/>
+        </w:rPr>
+        <w:tab/>
+      </w:r>
+      <w:r>
+        <w:rPr>
+          <w:rFonts w:ascii="Arial" w:hAnsi="Arial" w:cs="Arial"/>
+          <w:b/>
+          <w:color w:val="auto"/>
+          <w:sz w:val="24"/>
+          <w:szCs w:val="24"/>
+        </w:rPr>
+        <w:tab/>
+        <w:t>2.3</w:t>
+      </w:r>
+      <w:r>
+        <w:rPr>
+          <w:rFonts w:ascii="Arial" w:hAnsi="Arial" w:cs="Arial"/>
+          <w:b/>
+          <w:color w:val="auto"/>
+          <w:sz w:val="24"/>
+          <w:szCs w:val="24"/>
+        </w:rPr>
+        <w:t>.1.1 Objetivos</w:t>
+      </w:r>
+      <w:r>
+        <w:rPr>
+          <w:rFonts w:ascii="Arial" w:hAnsi="Arial" w:cs="Arial"/>
+          <w:b/>
+          <w:color w:val="auto"/>
+          <w:sz w:val="24"/>
+          <w:szCs w:val="24"/>
+        </w:rPr>
+        <w:br/>
+      </w:r>
+      <w:r>
+        <w:rPr>
+          <w:rFonts w:ascii="Arial" w:hAnsi="Arial" w:cs="Arial"/>
+          <w:color w:val="4F81BD" w:themeColor="accent1"/>
+          <w:sz w:val="24"/>
+          <w:szCs w:val="24"/>
+        </w:rPr>
+        <w:t xml:space="preserve">&lt;Definir os objetivos do </w:t>
+      </w:r>
+      <w:proofErr w:type="spellStart"/>
+      <w:r>
+        <w:rPr>
+          <w:rFonts w:ascii="Arial" w:hAnsi="Arial" w:cs="Arial"/>
+          <w:color w:val="4F81BD" w:themeColor="accent1"/>
+          <w:sz w:val="24"/>
+          <w:szCs w:val="24"/>
+        </w:rPr>
+        <w:t>sprint</w:t>
+      </w:r>
+      <w:proofErr w:type="spellEnd"/>
+      <w:r>
+        <w:rPr>
+          <w:rFonts w:ascii="Arial" w:hAnsi="Arial" w:cs="Arial"/>
+          <w:color w:val="4F81BD" w:themeColor="accent1"/>
+          <w:sz w:val="24"/>
+          <w:szCs w:val="24"/>
+        </w:rPr>
+        <w:t>&gt;</w:t>
+      </w:r>
+      <w:r>
+        <w:rPr>
+          <w:rFonts w:ascii="Arial" w:hAnsi="Arial" w:cs="Arial"/>
+          <w:b/>
+          <w:color w:val="auto"/>
+          <w:sz w:val="24"/>
+          <w:szCs w:val="24"/>
+        </w:rPr>
+        <w:br/>
+      </w:r>
+    </w:p>
+    <w:p>
+      <w:pPr>
+        <w:rPr>
+          <w:rFonts w:ascii="Arial" w:hAnsi="Arial" w:cs="Arial"/>
+          <w:b/>
+          <w:color w:val="auto"/>
+          <w:sz w:val="24"/>
+          <w:szCs w:val="24"/>
+        </w:rPr>
+      </w:pPr>
+      <w:r>
+        <w:rPr>
+          <w:rFonts w:ascii="Arial" w:hAnsi="Arial" w:cs="Arial"/>
+          <w:b/>
+          <w:color w:val="auto"/>
+          <w:sz w:val="24"/>
+          <w:szCs w:val="24"/>
+        </w:rPr>
+        <w:tab/>
+      </w:r>
+      <w:r>
+        <w:rPr>
+          <w:rFonts w:ascii="Arial" w:hAnsi="Arial" w:cs="Arial"/>
+          <w:b/>
+          <w:color w:val="auto"/>
+          <w:sz w:val="24"/>
+          <w:szCs w:val="24"/>
+        </w:rPr>
+        <w:tab/>
+      </w:r>
+      <w:r>
+        <w:rPr>
+          <w:rFonts w:ascii="Arial" w:hAnsi="Arial" w:cs="Arial"/>
+          <w:b/>
+          <w:color w:val="auto"/>
+          <w:sz w:val="24"/>
+          <w:szCs w:val="24"/>
+        </w:rPr>
+        <w:tab/>
+        <w:t>2.3</w:t>
+      </w:r>
+      <w:r>
+        <w:rPr>
+          <w:rFonts w:ascii="Arial" w:hAnsi="Arial" w:cs="Arial"/>
+          <w:b/>
+          <w:color w:val="auto"/>
+          <w:sz w:val="24"/>
+          <w:szCs w:val="24"/>
+        </w:rPr>
+        <w:t xml:space="preserve">.1.2 </w:t>
+      </w:r>
+      <w:proofErr w:type="spellStart"/>
+      <w:r>
+        <w:rPr>
+          <w:rFonts w:ascii="Arial" w:hAnsi="Arial" w:cs="Arial"/>
+          <w:b/>
+          <w:color w:val="auto"/>
+          <w:sz w:val="24"/>
+          <w:szCs w:val="24"/>
+        </w:rPr>
+        <w:t>Sprint</w:t>
+      </w:r>
+      <w:proofErr w:type="spellEnd"/>
+      <w:r>
+        <w:rPr>
+          <w:rFonts w:ascii="Arial" w:hAnsi="Arial" w:cs="Arial"/>
+          <w:b/>
+          <w:color w:val="auto"/>
+          <w:sz w:val="24"/>
+          <w:szCs w:val="24"/>
+        </w:rPr>
+        <w:t xml:space="preserve"> </w:t>
+      </w:r>
+      <w:proofErr w:type="spellStart"/>
+      <w:r>
+        <w:rPr>
+          <w:rFonts w:ascii="Arial" w:hAnsi="Arial" w:cs="Arial"/>
+          <w:b/>
+          <w:color w:val="auto"/>
+          <w:sz w:val="24"/>
+          <w:szCs w:val="24"/>
+        </w:rPr>
+        <w:t>Backlog</w:t>
+      </w:r>
+      <w:proofErr w:type="spellEnd"/>
+    </w:p>
+    <w:p>
+      <w:pPr>
+        <w:rPr>
+          <w:rFonts w:ascii="Arial" w:hAnsi="Arial" w:cs="Arial"/>
+          <w:color w:val="4F81BD" w:themeColor="accent1"/>
+          <w:sz w:val="24"/>
+          <w:szCs w:val="24"/>
+        </w:rPr>
+      </w:pPr>
+      <w:r>
+        <w:rPr>
+          <w:rFonts w:ascii="Arial" w:hAnsi="Arial" w:cs="Arial"/>
+          <w:color w:val="4F81BD" w:themeColor="accent1"/>
+          <w:sz w:val="24"/>
+          <w:szCs w:val="24"/>
+        </w:rPr>
+        <w:t xml:space="preserve">&lt;Definir uma lista de estórias inclusas no </w:t>
+      </w:r>
+      <w:proofErr w:type="spellStart"/>
+      <w:r>
+        <w:rPr>
+          <w:rFonts w:ascii="Arial" w:hAnsi="Arial" w:cs="Arial"/>
+          <w:color w:val="4F81BD" w:themeColor="accent1"/>
+          <w:sz w:val="24"/>
+          <w:szCs w:val="24"/>
+        </w:rPr>
+        <w:t>sprint</w:t>
+      </w:r>
+      <w:proofErr w:type="spellEnd"/>
+      <w:r>
+        <w:rPr>
+          <w:rFonts w:ascii="Arial" w:hAnsi="Arial" w:cs="Arial"/>
+          <w:color w:val="4F81BD" w:themeColor="accent1"/>
+          <w:sz w:val="24"/>
+          <w:szCs w:val="24"/>
+        </w:rPr>
+        <w:t>&gt;.</w:t>
+      </w:r>
+    </w:p>
+    <w:p>
+      <w:pPr>
+        <w:rPr>
+          <w:rFonts w:ascii="Arial" w:hAnsi="Arial" w:cs="Arial"/>
+          <w:color w:val="4F81BD" w:themeColor="accent1"/>
+          <w:sz w:val="24"/>
+          <w:szCs w:val="24"/>
+        </w:rPr>
+      </w:pPr>
+    </w:p>
+    <w:p>
+      <w:pPr>
+        <w:rPr>
+          <w:rFonts w:ascii="Arial" w:hAnsi="Arial" w:cs="Arial"/>
+          <w:color w:val="4F81BD" w:themeColor="accent1"/>
+          <w:sz w:val="24"/>
+          <w:szCs w:val="24"/>
+        </w:rPr>
+      </w:pPr>
+      <w:r>
+        <w:rPr>
+          <w:rFonts w:ascii="Arial" w:hAnsi="Arial" w:cs="Arial"/>
+          <w:b/>
+          <w:sz w:val="24"/>
+          <w:szCs w:val="24"/>
+        </w:rPr>
+        <w:t xml:space="preserve">2. </w:t>
+      </w:r>
+      <w:r>
+        <w:rPr>
+          <w:rFonts w:ascii="Arial" w:hAnsi="Arial" w:cs="Arial"/>
+          <w:b/>
+          <w:sz w:val="24"/>
+          <w:szCs w:val="24"/>
+        </w:rPr>
+        <w:t xml:space="preserve">4 </w:t>
+      </w:r>
+      <w:r>
+        <w:rPr>
+          <w:rFonts w:ascii="Arial" w:hAnsi="Arial" w:cs="Arial"/>
+          <w:b/>
+          <w:sz w:val="24"/>
+          <w:szCs w:val="24"/>
+        </w:rPr>
+        <w:t>Cronograma</w:t>
+      </w:r>
+    </w:p>
+    <w:p>
+      <w:pPr>
+        <w:rPr>
+          <w:rFonts w:ascii="Arial" w:hAnsi="Arial" w:cs="Arial"/>
+          <w:b/>
+          <w:sz w:val="24"/>
+          <w:szCs w:val="24"/>
+        </w:rPr>
+      </w:pPr>
+    </w:p>
+    <w:p>
+      <w:pPr>
+        <w:rPr>
+          <w:rFonts w:ascii="Arial" w:hAnsi="Arial" w:cs="Arial"/>
+          <w:b/>
+          <w:sz w:val="24"/>
+          <w:szCs w:val="24"/>
+        </w:rPr>
+      </w:pPr>
+      <w:r>
+        <w:rPr>
+          <w:rFonts w:ascii="Arial" w:hAnsi="Arial" w:cs="Arial"/>
+          <w:b/>
+          <w:sz w:val="24"/>
+          <w:szCs w:val="24"/>
+        </w:rPr>
+        <w:tab/>
+      </w:r>
+      <w:r>
+        <w:rPr>
+          <w:rFonts w:ascii="Arial" w:hAnsi="Arial" w:cs="Arial"/>
+          <w:b/>
+          <w:sz w:val="24"/>
+          <w:szCs w:val="24"/>
+        </w:rPr>
+        <w:tab/>
+      </w:r>
+      <w:r>
+        <w:rPr>
+          <w:rFonts w:ascii="Arial" w:hAnsi="Arial" w:cs="Arial"/>
+          <w:b/>
+          <w:sz w:val="24"/>
+          <w:szCs w:val="24"/>
+        </w:rPr>
+        <w:t>2.4.1</w:t>
+      </w:r>
+      <w:r>
+        <w:rPr>
+          <w:rFonts w:ascii="Arial" w:hAnsi="Arial" w:cs="Arial"/>
+          <w:b/>
+          <w:sz w:val="24"/>
+          <w:szCs w:val="24"/>
+        </w:rPr>
+        <w:t xml:space="preserve"> Cronograma</w:t>
+      </w:r>
+      <w:r>
+        <w:rPr>
+          <w:rFonts w:ascii="Arial" w:hAnsi="Arial" w:cs="Arial"/>
+          <w:b/>
+          <w:sz w:val="24"/>
+          <w:szCs w:val="24"/>
+        </w:rPr>
+        <w:t xml:space="preserve"> das fases </w:t>
+      </w:r>
+    </w:p>
+    <w:p>
+      <w:pPr>
+        <w:rPr>
+          <w:rFonts w:ascii="Arial" w:hAnsi="Arial" w:cs="Arial"/>
+          <w:color w:val="4F81BD" w:themeColor="accent1"/>
+          <w:sz w:val="24"/>
+          <w:szCs w:val="24"/>
+        </w:rPr>
+      </w:pPr>
+      <w:r>
+        <w:rPr>
+          <w:rFonts w:ascii="Arial" w:hAnsi="Arial" w:cs="Arial"/>
+          <w:color w:val="4F81BD" w:themeColor="accent1"/>
+          <w:sz w:val="24"/>
+          <w:szCs w:val="24"/>
+        </w:rPr>
+        <w:t xml:space="preserve">&lt;Anexo com </w:t>
+      </w:r>
+      <w:r>
+        <w:rPr>
+          <w:rFonts w:ascii="Arial" w:hAnsi="Arial" w:cs="Arial"/>
+          <w:color w:val="4F81BD" w:themeColor="accent1"/>
+          <w:sz w:val="24"/>
+          <w:szCs w:val="24"/>
+        </w:rPr>
+        <w:t>definição das fases baseada no ciclo de vida escolhido para o desenvolvimento, e suas datas iniciais e finais&gt;.</w:t>
+      </w:r>
     </w:p>
     <w:p>
       <w:pPr>
@@ -959,66 +2847,55 @@
     <w:p>
       <w:pPr>
         <w:rPr>
-          <w:rFonts w:ascii="Arial" w:hAnsi="Arial" w:cs="Arial"/>
-          <w:b/>
-          <w:sz w:val="24"/>
-          <w:szCs w:val="24"/>
-        </w:rPr>
-      </w:pPr>
-    </w:p>
-    <w:p>
-      <w:pPr>
-        <w:rPr>
-          <w:rFonts w:ascii="Arial" w:hAnsi="Arial" w:cs="Arial"/>
-          <w:color w:val="4F81BD" w:themeColor="accent1"/>
-          <w:sz w:val="24"/>
-          <w:szCs w:val="24"/>
-        </w:rPr>
-      </w:pPr>
-      <w:r>
-        <w:rPr>
-          <w:rFonts w:ascii="Arial" w:hAnsi="Arial" w:cs="Arial"/>
-          <w:b/>
-          <w:sz w:val="24"/>
-          <w:szCs w:val="24"/>
-        </w:rPr>
-        <w:t xml:space="preserve">2.1.2 </w:t>
-      </w:r>
-      <w:proofErr w:type="spellStart"/>
-      <w:r>
-        <w:rPr>
-          <w:rFonts w:ascii="Arial" w:hAnsi="Arial" w:cs="Arial"/>
-          <w:b/>
-          <w:sz w:val="24"/>
-          <w:szCs w:val="24"/>
-        </w:rPr>
-        <w:t>Sprint</w:t>
-      </w:r>
-      <w:proofErr w:type="spellEnd"/>
-      <w:r>
-        <w:rPr>
-          <w:rFonts w:ascii="Arial" w:hAnsi="Arial" w:cs="Arial"/>
-          <w:b/>
-          <w:sz w:val="24"/>
-          <w:szCs w:val="24"/>
-        </w:rPr>
-        <w:t xml:space="preserve"> </w:t>
-      </w:r>
-      <w:proofErr w:type="spellStart"/>
-      <w:r>
-        <w:rPr>
-          <w:rFonts w:ascii="Arial" w:hAnsi="Arial" w:cs="Arial"/>
-          <w:b/>
-          <w:sz w:val="24"/>
-          <w:szCs w:val="24"/>
-        </w:rPr>
-        <w:t>Backlog</w:t>
-      </w:r>
-      <w:proofErr w:type="spellEnd"/>
-      <w:r>
-        <w:rPr>
-          <w:rFonts w:ascii="Arial" w:hAnsi="Arial" w:cs="Arial"/>
-          <w:b/>
+          <w:lang w:val="en-US"/>
+        </w:rPr>
+      </w:pPr>
+    </w:p>
+    <w:p>
+      <w:pPr>
+        <w:rPr>
+          <w:rFonts w:ascii="Arial" w:hAnsi="Arial" w:cs="Arial"/>
+          <w:b/>
+          <w:color w:val="auto"/>
+          <w:sz w:val="24"/>
+          <w:szCs w:val="24"/>
+        </w:rPr>
+      </w:pPr>
+      <w:r>
+        <w:rPr>
+          <w:rFonts w:ascii="Arial" w:hAnsi="Arial" w:cs="Arial"/>
+          <w:b/>
+          <w:color w:val="auto"/>
+          <w:sz w:val="24"/>
+          <w:szCs w:val="24"/>
+        </w:rPr>
+        <w:tab/>
+      </w:r>
+      <w:r>
+        <w:rPr>
+          <w:rFonts w:ascii="Arial" w:hAnsi="Arial" w:cs="Arial"/>
+          <w:b/>
+          <w:color w:val="auto"/>
+          <w:sz w:val="24"/>
+          <w:szCs w:val="24"/>
+        </w:rPr>
+        <w:tab/>
+      </w:r>
+      <w:r>
+        <w:rPr>
+          <w:rFonts w:ascii="Arial" w:hAnsi="Arial" w:cs="Arial"/>
+          <w:b/>
+          <w:color w:val="auto"/>
+          <w:sz w:val="24"/>
+          <w:szCs w:val="24"/>
+        </w:rPr>
+        <w:t>2.4.2 Cronograma das  Reuniões</w:t>
+      </w:r>
+      <w:r>
+        <w:rPr>
+          <w:rFonts w:ascii="Arial" w:hAnsi="Arial" w:cs="Arial"/>
+          <w:b/>
+          <w:color w:val="auto"/>
           <w:sz w:val="24"/>
           <w:szCs w:val="24"/>
         </w:rPr>
@@ -1031,19 +2908,17 @@
           <w:sz w:val="24"/>
           <w:szCs w:val="24"/>
         </w:rPr>
-        <w:t xml:space="preserve">&lt;Definir as atividades de cada </w:t>
-      </w:r>
-      <w:proofErr w:type="spellStart"/>
-      <w:r>
-        <w:rPr>
-          <w:rFonts w:ascii="Arial" w:hAnsi="Arial" w:cs="Arial"/>
-          <w:color w:val="4F81BD" w:themeColor="accent1"/>
-          <w:sz w:val="24"/>
-          <w:szCs w:val="24"/>
-        </w:rPr>
-        <w:t>Sprint</w:t>
-      </w:r>
-      <w:proofErr w:type="spellEnd"/>
+        <w:t>&lt;Anexo do quadro de reuniões diári</w:t>
+      </w:r>
+      <w:r>
+        <w:rPr>
+          <w:rFonts w:ascii="Arial" w:hAnsi="Arial" w:cs="Arial"/>
+          <w:color w:val="4F81BD" w:themeColor="accent1"/>
+          <w:sz w:val="24"/>
+          <w:szCs w:val="24"/>
+        </w:rPr>
+        <w:t>as com local e datas definidas</w:t>
+      </w:r>
       <w:r>
         <w:rPr>
           <w:rFonts w:ascii="Arial" w:hAnsi="Arial" w:cs="Arial"/>
@@ -1063,247 +2938,33 @@
           <w:szCs w:val="24"/>
         </w:rPr>
       </w:pPr>
-      <w:r>
-        <w:rPr>
-          <w:rFonts w:ascii="Arial" w:hAnsi="Arial" w:cs="Arial"/>
-          <w:b/>
-          <w:color w:val="4F81BD" w:themeColor="accent1"/>
-          <w:sz w:val="24"/>
-          <w:szCs w:val="24"/>
-        </w:rPr>
-        <w:br/>
-      </w:r>
-      <w:r>
-        <w:rPr>
-          <w:rFonts w:ascii="Arial" w:hAnsi="Arial" w:cs="Arial"/>
-          <w:b/>
-          <w:sz w:val="24"/>
-          <w:szCs w:val="24"/>
-        </w:rPr>
-        <w:t xml:space="preserve">2.1.3 Funcionamento dos </w:t>
-      </w:r>
-      <w:proofErr w:type="spellStart"/>
-      <w:r>
-        <w:rPr>
-          <w:rFonts w:ascii="Arial" w:hAnsi="Arial" w:cs="Arial"/>
-          <w:b/>
-          <w:sz w:val="24"/>
-          <w:szCs w:val="24"/>
-        </w:rPr>
-        <w:t>Sprints</w:t>
-      </w:r>
-      <w:proofErr w:type="spellEnd"/>
-    </w:p>
-    <w:p>
-      <w:pPr>
-        <w:rPr>
-          <w:rFonts w:ascii="Arial" w:hAnsi="Arial" w:cs="Arial"/>
-          <w:color w:val="4F81BD" w:themeColor="accent1"/>
-          <w:sz w:val="24"/>
-          <w:szCs w:val="24"/>
-        </w:rPr>
-      </w:pPr>
-      <w:r>
-        <w:rPr>
-          <w:rFonts w:ascii="Arial" w:hAnsi="Arial" w:cs="Arial"/>
-          <w:color w:val="4F81BD" w:themeColor="accent1"/>
-          <w:sz w:val="24"/>
-          <w:szCs w:val="24"/>
-        </w:rPr>
-        <w:t xml:space="preserve">&lt;Definir o funcionamento dos </w:t>
-      </w:r>
-      <w:proofErr w:type="spellStart"/>
-      <w:r>
-        <w:rPr>
-          <w:rFonts w:ascii="Arial" w:hAnsi="Arial" w:cs="Arial"/>
-          <w:color w:val="4F81BD" w:themeColor="accent1"/>
-          <w:sz w:val="24"/>
-          <w:szCs w:val="24"/>
-        </w:rPr>
-        <w:t>Sprints</w:t>
-      </w:r>
-      <w:proofErr w:type="spellEnd"/>
-      <w:r>
-        <w:rPr>
-          <w:rFonts w:ascii="Arial" w:hAnsi="Arial" w:cs="Arial"/>
-          <w:color w:val="4F81BD" w:themeColor="accent1"/>
-          <w:sz w:val="24"/>
-          <w:szCs w:val="24"/>
-        </w:rPr>
-        <w:t>&gt;</w:t>
-      </w:r>
-    </w:p>
-    <w:p/>
-    <w:p>
-      <w:pPr>
-        <w:rPr>
-          <w:rFonts w:ascii="Arial" w:hAnsi="Arial" w:cs="Arial"/>
-          <w:sz w:val="24"/>
-          <w:szCs w:val="24"/>
-          <w:lang w:val="en-US"/>
-        </w:rPr>
-      </w:pPr>
-      <w:r>
-        <w:rPr>
-          <w:rFonts w:ascii="Arial" w:hAnsi="Arial" w:cs="Arial"/>
-          <w:b/>
-          <w:sz w:val="24"/>
-          <w:szCs w:val="24"/>
-          <w:lang w:val="en-US"/>
-        </w:rPr>
-        <w:lastRenderedPageBreak/>
-        <w:t>2.1.3.1 Sprint Planning 1</w:t>
-      </w:r>
-      <w:r>
-        <w:rPr>
-          <w:rFonts w:ascii="Arial" w:hAnsi="Arial" w:cs="Arial"/>
-          <w:b/>
-          <w:sz w:val="24"/>
-          <w:szCs w:val="24"/>
-          <w:lang w:val="en-US"/>
-        </w:rPr>
-        <w:br/>
-      </w:r>
-      <w:r>
-        <w:rPr>
-          <w:rFonts w:ascii="Arial" w:hAnsi="Arial" w:cs="Arial"/>
-          <w:color w:val="4F81BD" w:themeColor="accent1"/>
-          <w:sz w:val="24"/>
-          <w:szCs w:val="24"/>
-          <w:lang w:val="en-US"/>
-        </w:rPr>
-        <w:t>&lt;</w:t>
-      </w:r>
-      <w:proofErr w:type="spellStart"/>
-      <w:r>
-        <w:rPr>
-          <w:rFonts w:ascii="Arial" w:hAnsi="Arial" w:cs="Arial"/>
-          <w:color w:val="4F81BD" w:themeColor="accent1"/>
-          <w:sz w:val="24"/>
-          <w:szCs w:val="24"/>
-          <w:lang w:val="en-US"/>
-        </w:rPr>
-        <w:t>Anexo</w:t>
-      </w:r>
-      <w:proofErr w:type="spellEnd"/>
-      <w:r>
-        <w:rPr>
-          <w:rFonts w:ascii="Arial" w:hAnsi="Arial" w:cs="Arial"/>
-          <w:color w:val="4F81BD" w:themeColor="accent1"/>
-          <w:sz w:val="24"/>
-          <w:szCs w:val="24"/>
-          <w:lang w:val="en-US"/>
-        </w:rPr>
-        <w:t xml:space="preserve"> do Sprint Planning 1&gt;.</w:t>
-      </w:r>
-    </w:p>
-    <w:p>
-      <w:pPr>
-        <w:rPr>
-          <w:rFonts w:ascii="Arial" w:hAnsi="Arial" w:cs="Arial"/>
-          <w:sz w:val="24"/>
-          <w:szCs w:val="24"/>
-          <w:lang w:val="en-US"/>
-        </w:rPr>
-      </w:pPr>
-      <w:r>
-        <w:rPr>
-          <w:rFonts w:ascii="Arial" w:hAnsi="Arial" w:cs="Arial"/>
-          <w:sz w:val="24"/>
-          <w:szCs w:val="24"/>
-          <w:lang w:val="en-US"/>
-        </w:rPr>
-        <w:t xml:space="preserve"> </w:t>
-      </w:r>
-    </w:p>
-    <w:p>
-      <w:pPr>
-        <w:rPr>
-          <w:rFonts w:ascii="Arial" w:hAnsi="Arial" w:cs="Arial"/>
-          <w:b/>
-          <w:sz w:val="24"/>
-          <w:szCs w:val="24"/>
-          <w:lang w:val="en-US"/>
-        </w:rPr>
-      </w:pPr>
-      <w:r>
-        <w:rPr>
-          <w:rFonts w:ascii="Arial" w:hAnsi="Arial" w:cs="Arial"/>
-          <w:b/>
-          <w:sz w:val="24"/>
-          <w:szCs w:val="24"/>
-          <w:lang w:val="en-US"/>
-        </w:rPr>
-        <w:t>2.1.3.2 Sprint Planning 2</w:t>
-      </w:r>
-    </w:p>
-    <w:p>
-      <w:pPr>
-        <w:rPr>
-          <w:rFonts w:ascii="Arial" w:hAnsi="Arial" w:cs="Arial"/>
-          <w:color w:val="4F81BD" w:themeColor="accent1"/>
-          <w:sz w:val="24"/>
-          <w:szCs w:val="24"/>
-          <w:lang w:val="en-US"/>
-        </w:rPr>
-      </w:pPr>
-      <w:r>
-        <w:rPr>
-          <w:rFonts w:ascii="Arial" w:hAnsi="Arial" w:cs="Arial"/>
-          <w:color w:val="4F81BD" w:themeColor="accent1"/>
-          <w:sz w:val="24"/>
-          <w:szCs w:val="24"/>
-          <w:lang w:val="en-US"/>
-        </w:rPr>
-        <w:t>&lt;</w:t>
-      </w:r>
-      <w:proofErr w:type="spellStart"/>
-      <w:r>
-        <w:rPr>
-          <w:rFonts w:ascii="Arial" w:hAnsi="Arial" w:cs="Arial"/>
-          <w:color w:val="4F81BD" w:themeColor="accent1"/>
-          <w:sz w:val="24"/>
-          <w:szCs w:val="24"/>
-          <w:lang w:val="en-US"/>
-        </w:rPr>
-        <w:t>Anexo</w:t>
-      </w:r>
-      <w:proofErr w:type="spellEnd"/>
-      <w:r>
-        <w:rPr>
-          <w:rFonts w:ascii="Arial" w:hAnsi="Arial" w:cs="Arial"/>
-          <w:color w:val="4F81BD" w:themeColor="accent1"/>
-          <w:sz w:val="24"/>
-          <w:szCs w:val="24"/>
-          <w:lang w:val="en-US"/>
-        </w:rPr>
-        <w:t xml:space="preserve"> do Sprint Planning 2&gt;.</w:t>
-      </w:r>
-    </w:p>
-    <w:p>
-      <w:pPr>
-        <w:rPr>
-          <w:lang w:val="en-US"/>
-        </w:rPr>
-      </w:pPr>
-    </w:p>
-    <w:p>
-      <w:pPr>
-        <w:rPr>
-          <w:rFonts w:ascii="Arial" w:hAnsi="Arial" w:cs="Arial"/>
-          <w:b/>
-          <w:sz w:val="24"/>
-          <w:szCs w:val="24"/>
-        </w:rPr>
-      </w:pPr>
-      <w:r>
-        <w:rPr>
-          <w:rFonts w:ascii="Arial" w:hAnsi="Arial" w:cs="Arial"/>
-          <w:b/>
-          <w:sz w:val="24"/>
-          <w:szCs w:val="24"/>
-        </w:rPr>
-        <w:t>2.2 Orçamento</w:t>
+    </w:p>
+    <w:p>
+      <w:pPr>
+        <w:rPr>
+          <w:rFonts w:ascii="Arial" w:hAnsi="Arial" w:cs="Arial"/>
+          <w:b/>
+          <w:sz w:val="24"/>
+          <w:szCs w:val="24"/>
+        </w:rPr>
+      </w:pPr>
+      <w:r>
+        <w:rPr>
+          <w:rFonts w:ascii="Arial" w:hAnsi="Arial" w:cs="Arial"/>
+          <w:b/>
+          <w:sz w:val="24"/>
+          <w:szCs w:val="24"/>
+        </w:rPr>
+        <w:t>3.</w:t>
+      </w:r>
+      <w:r>
+        <w:rPr>
+          <w:rFonts w:ascii="Arial" w:hAnsi="Arial" w:cs="Arial"/>
+          <w:b/>
+          <w:sz w:val="24"/>
+          <w:szCs w:val="24"/>
+        </w:rPr>
+        <w:t xml:space="preserve"> Orçamento</w:t>
       </w:r>
     </w:p>
     <w:p>
@@ -1350,7 +3011,16 @@
           <w:sz w:val="24"/>
           <w:szCs w:val="24"/>
         </w:rPr>
-        <w:t xml:space="preserve">3. Recursos Humanos </w:t>
+        <w:t>4</w:t>
+      </w:r>
+      <w:r>
+        <w:rPr>
+          <w:rFonts w:ascii="Arial" w:hAnsi="Arial" w:cs="Arial"/>
+          <w:b/>
+          <w:sz w:val="24"/>
+          <w:szCs w:val="24"/>
+        </w:rPr>
+        <w:t xml:space="preserve">. Recursos Humanos </w:t>
       </w:r>
     </w:p>
     <w:p>
@@ -1389,31 +3059,35 @@
           <w:b/>
           <w:sz w:val="24"/>
           <w:szCs w:val="24"/>
-          <w:lang w:val="en-US"/>
-        </w:rPr>
-      </w:pPr>
-      <w:r>
-        <w:rPr>
-          <w:rFonts w:ascii="Arial" w:hAnsi="Arial" w:cs="Arial"/>
-          <w:b/>
-          <w:sz w:val="24"/>
-          <w:szCs w:val="24"/>
-          <w:lang w:val="en-US"/>
-        </w:rPr>
-        <w:t xml:space="preserve">3.1 </w:t>
-      </w:r>
-      <w:proofErr w:type="spellStart"/>
-      <w:r>
-        <w:rPr>
-          <w:rFonts w:ascii="Arial" w:hAnsi="Arial" w:cs="Arial"/>
-          <w:b/>
-          <w:sz w:val="24"/>
-          <w:szCs w:val="24"/>
-          <w:lang w:val="en-US"/>
-        </w:rPr>
-        <w:t>Papéis</w:t>
-      </w:r>
-      <w:proofErr w:type="spellEnd"/>
+        </w:rPr>
+      </w:pPr>
+      <w:r>
+        <w:rPr>
+          <w:rFonts w:ascii="Arial" w:hAnsi="Arial" w:cs="Arial"/>
+          <w:b/>
+          <w:sz w:val="24"/>
+          <w:szCs w:val="24"/>
+        </w:rPr>
+        <w:tab/>
+      </w:r>
+      <w:r>
+        <w:rPr>
+          <w:rFonts w:ascii="Arial" w:hAnsi="Arial" w:cs="Arial"/>
+          <w:b/>
+          <w:sz w:val="24"/>
+          <w:szCs w:val="24"/>
+        </w:rPr>
+        <w:t>4</w:t>
+      </w:r>
+      <w:r>
+        <w:rPr>
+          <w:rFonts w:ascii="Arial" w:hAnsi="Arial" w:cs="Arial"/>
+          <w:b/>
+          <w:sz w:val="24"/>
+          <w:szCs w:val="24"/>
+        </w:rPr>
+        <w:t>.1 Papéis</w:t>
+      </w:r>
     </w:p>
     <w:p>
       <w:pPr>
@@ -1499,6 +3173,7 @@
                 <w:sz w:val="24"/>
                 <w:szCs w:val="24"/>
               </w:rPr>
+              <w:lastRenderedPageBreak/>
               <w:t>Product</w:t>
             </w:r>
             <w:proofErr w:type="spellEnd"/>
@@ -1737,7 +3412,16 @@
           <w:sz w:val="24"/>
           <w:szCs w:val="24"/>
         </w:rPr>
-        <w:t>4. Gerência de Riscos</w:t>
+        <w:t>5</w:t>
+      </w:r>
+      <w:r>
+        <w:rPr>
+          <w:rFonts w:ascii="Arial" w:hAnsi="Arial" w:cs="Arial"/>
+          <w:b/>
+          <w:sz w:val="24"/>
+          <w:szCs w:val="24"/>
+        </w:rPr>
+        <w:t>. Gerência de Riscos</w:t>
       </w:r>
     </w:p>
     <w:p>
@@ -1784,7 +3468,16 @@
           <w:sz w:val="24"/>
           <w:szCs w:val="24"/>
         </w:rPr>
-        <w:t>5. Gerência de Configuração</w:t>
+        <w:t>6</w:t>
+      </w:r>
+      <w:r>
+        <w:rPr>
+          <w:rFonts w:ascii="Arial" w:hAnsi="Arial" w:cs="Arial"/>
+          <w:b/>
+          <w:sz w:val="24"/>
+          <w:szCs w:val="24"/>
+        </w:rPr>
+        <w:t>. Gerência de Configuração</w:t>
       </w:r>
     </w:p>
     <w:p>
@@ -2090,6 +3783,32 @@
     <w:name w:val="Título de tabela"/>
     <w:basedOn w:val="Contedodatabela"/>
     <w:rsid w:val="00694EA6"/>
+  </w:style>
+  <w:style w:type="table" w:styleId="Tabelacomgrade">
+    <w:name w:val="Table Grid"/>
+    <w:basedOn w:val="Tabelanormal"/>
+    <w:uiPriority w:val="59"/>
+    <w:rsid w:val="00EE5CD0"/>
+    <w:pPr>
+      <w:spacing w:line="240" w:lineRule="auto"/>
+    </w:pPr>
+    <w:tblPr>
+      <w:tblInd w:w="0" w:type="dxa"/>
+      <w:tblBorders>
+        <w:top w:val="single" w:sz="4" w:space="0" w:color="000000" w:themeColor="text1"/>
+        <w:left w:val="single" w:sz="4" w:space="0" w:color="000000" w:themeColor="text1"/>
+        <w:bottom w:val="single" w:sz="4" w:space="0" w:color="000000" w:themeColor="text1"/>
+        <w:right w:val="single" w:sz="4" w:space="0" w:color="000000" w:themeColor="text1"/>
+        <w:insideH w:val="single" w:sz="4" w:space="0" w:color="000000" w:themeColor="text1"/>
+        <w:insideV w:val="single" w:sz="4" w:space="0" w:color="000000" w:themeColor="text1"/>
+      </w:tblBorders>
+      <w:tblCellMar>
+        <w:top w:w="0" w:type="dxa"/>
+        <w:left w:w="108" w:type="dxa"/>
+        <w:bottom w:w="0" w:type="dxa"/>
+        <w:right w:w="108" w:type="dxa"/>
+      </w:tblCellMar>
+    </w:tblPr>
   </w:style>
 </w:styles>
 </file>

</xml_diff>